<commit_message>
start identifying the safe loans problem
</commit_message>
<xml_diff>
--- a/doc/EE5907R_SPAM_report.docx
+++ b/doc/EE5907R_SPAM_report.docx
@@ -62,10 +62,10 @@
             <v:path o:extrusionok="f" gradientshapeok="t" o:connecttype="rect"/>
             <o:lock v:ext="edit" aspectratio="t"/>
           </v:shapetype>
-          <v:shape id="_x0000_i1025" type="#_x0000_t75" style="width:109pt;height:33pt" o:ole="">
+          <v:shape id="_x0000_i1025" type="#_x0000_t75" style="width:108.95pt;height:33.2pt" o:ole="">
             <v:imagedata r:id="rId8" o:title=""/>
           </v:shape>
-          <o:OLEObject Type="Embed" ProgID="Equation.DSMT4" ShapeID="_x0000_i1025" DrawAspect="Content" ObjectID="_1567883259" r:id="rId9"/>
+          <o:OLEObject Type="Embed" ProgID="Equation.DSMT4" ShapeID="_x0000_i1025" DrawAspect="Content" ObjectID="_1568483115" r:id="rId9"/>
         </w:object>
       </w:r>
       <w:r>
@@ -122,10 +122,10 @@
           <w:position w:val="-6"/>
         </w:rPr>
         <w:object w:dxaOrig="720" w:dyaOrig="320">
-          <v:shape id="_x0000_i1026" type="#_x0000_t75" style="width:36pt;height:15.5pt" o:ole="">
+          <v:shape id="_x0000_i1026" type="#_x0000_t75" style="width:36pt;height:15.45pt" o:ole="">
             <v:imagedata r:id="rId10" o:title=""/>
           </v:shape>
-          <o:OLEObject Type="Embed" ProgID="Equation.DSMT4" ShapeID="_x0000_i1026" DrawAspect="Content" ObjectID="_1567883260" r:id="rId11"/>
+          <o:OLEObject Type="Embed" ProgID="Equation.DSMT4" ShapeID="_x0000_i1026" DrawAspect="Content" ObjectID="_1568483116" r:id="rId11"/>
         </w:object>
       </w:r>
       <w:r>
@@ -136,10 +136,10 @@
           <w:position w:val="-12"/>
         </w:rPr>
         <w:object w:dxaOrig="1680" w:dyaOrig="360">
-          <v:shape id="_x0000_i1027" type="#_x0000_t75" style="width:84pt;height:17.5pt" o:ole="">
+          <v:shape id="_x0000_i1027" type="#_x0000_t75" style="width:84.15pt;height:17.3pt" o:ole="">
             <v:imagedata r:id="rId12" o:title=""/>
           </v:shape>
-          <o:OLEObject Type="Embed" ProgID="Equation.DSMT4" ShapeID="_x0000_i1027" DrawAspect="Content" ObjectID="_1567883261" r:id="rId13"/>
+          <o:OLEObject Type="Embed" ProgID="Equation.DSMT4" ShapeID="_x0000_i1027" DrawAspect="Content" ObjectID="_1568483117" r:id="rId13"/>
         </w:object>
       </w:r>
       <w:r>
@@ -208,10 +208,10 @@
           <w:position w:val="-24"/>
         </w:rPr>
         <w:object w:dxaOrig="1980" w:dyaOrig="499">
-          <v:shape id="_x0000_i1028" type="#_x0000_t75" style="width:99pt;height:24.5pt" o:ole="">
+          <v:shape id="_x0000_i1028" type="#_x0000_t75" style="width:99.1pt;height:24.3pt" o:ole="">
             <v:imagedata r:id="rId14" o:title=""/>
           </v:shape>
-          <o:OLEObject Type="Embed" ProgID="Equation.DSMT4" ShapeID="_x0000_i1028" DrawAspect="Content" ObjectID="_1567883262" r:id="rId15"/>
+          <o:OLEObject Type="Embed" ProgID="Equation.DSMT4" ShapeID="_x0000_i1028" DrawAspect="Content" ObjectID="_1568483118" r:id="rId15"/>
         </w:object>
       </w:r>
       <w:r>
@@ -269,21 +269,11 @@
       <w:r>
         <w:instrText xml:space="preserve"> GOTOBUTTON ZEqnNum946383  \* MERGEFORMAT </w:instrText>
       </w:r>
-      <w:r>
-        <w:fldChar w:fldCharType="begin"/>
-      </w:r>
-      <w:r>
-        <w:instrText xml:space="preserve"> REF ZEqnNum946383 \* Charformat \! \* MERGEFORMAT </w:instrText>
-      </w:r>
-      <w:r>
-        <w:fldChar w:fldCharType="separate"/>
-      </w:r>
-      <w:r>
-        <w:instrText>(1)</w:instrText>
-      </w:r>
-      <w:r>
-        <w:fldChar w:fldCharType="end"/>
-      </w:r>
+      <w:fldSimple w:instr=" REF ZEqnNum946383 \* Charformat \! \* MERGEFORMAT ">
+        <w:r>
+          <w:instrText>(1)</w:instrText>
+        </w:r>
+      </w:fldSimple>
       <w:r>
         <w:fldChar w:fldCharType="end"/>
       </w:r>
@@ -296,10 +286,10 @@
           <w:position w:val="-28"/>
         </w:rPr>
         <w:object w:dxaOrig="1700" w:dyaOrig="680">
-          <v:shape id="_x0000_i1029" type="#_x0000_t75" style="width:85pt;height:34.5pt" o:ole="">
+          <v:shape id="_x0000_i1029" type="#_x0000_t75" style="width:85.1pt;height:34.6pt" o:ole="">
             <v:imagedata r:id="rId16" o:title=""/>
           </v:shape>
-          <o:OLEObject Type="Embed" ProgID="Equation.DSMT4" ShapeID="_x0000_i1029" DrawAspect="Content" ObjectID="_1567883263" r:id="rId17"/>
+          <o:OLEObject Type="Embed" ProgID="Equation.DSMT4" ShapeID="_x0000_i1029" DrawAspect="Content" ObjectID="_1568483119" r:id="rId17"/>
         </w:object>
       </w:r>
       <w:bookmarkEnd w:id="2"/>
@@ -326,21 +316,11 @@
       <w:r>
         <w:instrText xml:space="preserve"> GOTOBUTTON ZEqnNum402899  \* MERGEFORMAT </w:instrText>
       </w:r>
-      <w:r>
-        <w:fldChar w:fldCharType="begin"/>
-      </w:r>
-      <w:r>
-        <w:instrText xml:space="preserve"> REF ZEqnNum402899 \* Charformat \! \* MERGEFORMAT </w:instrText>
-      </w:r>
-      <w:r>
-        <w:fldChar w:fldCharType="separate"/>
-      </w:r>
-      <w:r>
-        <w:instrText>(2)</w:instrText>
-      </w:r>
-      <w:r>
-        <w:fldChar w:fldCharType="end"/>
-      </w:r>
+      <w:fldSimple w:instr=" REF ZEqnNum402899 \* Charformat \! \* MERGEFORMAT ">
+        <w:r>
+          <w:instrText>(2)</w:instrText>
+        </w:r>
+      </w:fldSimple>
       <w:r>
         <w:fldChar w:fldCharType="end"/>
       </w:r>
@@ -362,10 +342,10 @@
           <w:position w:val="-24"/>
         </w:rPr>
         <w:object w:dxaOrig="4180" w:dyaOrig="499">
-          <v:shape id="_x0000_i1030" type="#_x0000_t75" style="width:209pt;height:24.5pt" o:ole="">
+          <v:shape id="_x0000_i1030" type="#_x0000_t75" style="width:209pt;height:24.3pt" o:ole="">
             <v:imagedata r:id="rId18" o:title=""/>
           </v:shape>
-          <o:OLEObject Type="Embed" ProgID="Equation.DSMT4" ShapeID="_x0000_i1030" DrawAspect="Content" ObjectID="_1567883264" r:id="rId19"/>
+          <o:OLEObject Type="Embed" ProgID="Equation.DSMT4" ShapeID="_x0000_i1030" DrawAspect="Content" ObjectID="_1568483120" r:id="rId19"/>
         </w:object>
       </w:r>
       <w:r>
@@ -465,10 +445,10 @@
           <w:position w:val="-28"/>
         </w:rPr>
         <w:object w:dxaOrig="2079" w:dyaOrig="680">
-          <v:shape id="_x0000_i1031" type="#_x0000_t75" style="width:104.5pt;height:34.5pt" o:ole="">
+          <v:shape id="_x0000_i1031" type="#_x0000_t75" style="width:104.25pt;height:34.6pt" o:ole="">
             <v:imagedata r:id="rId20" o:title=""/>
           </v:shape>
-          <o:OLEObject Type="Embed" ProgID="Equation.DSMT4" ShapeID="_x0000_i1031" DrawAspect="Content" ObjectID="_1567883265" r:id="rId21"/>
+          <o:OLEObject Type="Embed" ProgID="Equation.DSMT4" ShapeID="_x0000_i1031" DrawAspect="Content" ObjectID="_1568483121" r:id="rId21"/>
         </w:object>
       </w:r>
       <w:r>
@@ -699,10 +679,10 @@
           <w:position w:val="-28"/>
         </w:rPr>
         <w:object w:dxaOrig="3700" w:dyaOrig="680">
-          <v:shape id="_x0000_i1032" type="#_x0000_t75" style="width:185.5pt;height:34.5pt" o:ole="">
+          <v:shape id="_x0000_i1032" type="#_x0000_t75" style="width:185.6pt;height:34.6pt" o:ole="">
             <v:imagedata r:id="rId22" o:title=""/>
           </v:shape>
-          <o:OLEObject Type="Embed" ProgID="Equation.DSMT4" ShapeID="_x0000_i1032" DrawAspect="Content" ObjectID="_1567883266" r:id="rId23"/>
+          <o:OLEObject Type="Embed" ProgID="Equation.DSMT4" ShapeID="_x0000_i1032" DrawAspect="Content" ObjectID="_1568483122" r:id="rId23"/>
         </w:object>
       </w:r>
       <w:r>
@@ -765,10 +745,10 @@
           <w:position w:val="-10"/>
         </w:rPr>
         <w:object w:dxaOrig="499" w:dyaOrig="320">
-          <v:shape id="_x0000_i1033" type="#_x0000_t75" style="width:24.5pt;height:15.5pt" o:ole="">
+          <v:shape id="_x0000_i1033" type="#_x0000_t75" style="width:24.3pt;height:15.45pt" o:ole="">
             <v:imagedata r:id="rId24" o:title=""/>
           </v:shape>
-          <o:OLEObject Type="Embed" ProgID="Equation.DSMT4" ShapeID="_x0000_i1033" DrawAspect="Content" ObjectID="_1567883267" r:id="rId25"/>
+          <o:OLEObject Type="Embed" ProgID="Equation.DSMT4" ShapeID="_x0000_i1033" DrawAspect="Content" ObjectID="_1568483123" r:id="rId25"/>
         </w:object>
       </w:r>
       <w:r>
@@ -779,10 +759,10 @@
           <w:position w:val="-12"/>
         </w:rPr>
         <w:object w:dxaOrig="820" w:dyaOrig="360">
-          <v:shape id="_x0000_i1034" type="#_x0000_t75" style="width:41.5pt;height:17.5pt" o:ole="">
+          <v:shape id="_x0000_i1034" type="#_x0000_t75" style="width:41.6pt;height:17.3pt" o:ole="">
             <v:imagedata r:id="rId26" o:title=""/>
           </v:shape>
-          <o:OLEObject Type="Embed" ProgID="Equation.DSMT4" ShapeID="_x0000_i1034" DrawAspect="Content" ObjectID="_1567883268" r:id="rId27"/>
+          <o:OLEObject Type="Embed" ProgID="Equation.DSMT4" ShapeID="_x0000_i1034" DrawAspect="Content" ObjectID="_1568483124" r:id="rId27"/>
         </w:object>
       </w:r>
       <w:r>
@@ -954,10 +934,10 @@
           <w:position w:val="-30"/>
         </w:rPr>
         <w:object w:dxaOrig="1420" w:dyaOrig="680">
-          <v:shape id="_x0000_i1035" type="#_x0000_t75" style="width:71pt;height:34.5pt" o:ole="">
+          <v:shape id="_x0000_i1035" type="#_x0000_t75" style="width:71.05pt;height:34.6pt" o:ole="">
             <v:imagedata r:id="rId28" o:title=""/>
           </v:shape>
-          <o:OLEObject Type="Embed" ProgID="Equation.DSMT4" ShapeID="_x0000_i1035" DrawAspect="Content" ObjectID="_1567883269" r:id="rId29"/>
+          <o:OLEObject Type="Embed" ProgID="Equation.DSMT4" ShapeID="_x0000_i1035" DrawAspect="Content" ObjectID="_1568483125" r:id="rId29"/>
         </w:object>
       </w:r>
       <w:r>
@@ -1122,6 +1102,11 @@
         </m:r>
       </m:oMath>
       <w:bookmarkEnd w:id="5"/>
+      <w:r>
+        <w:t>: MAP or MLE?</w:t>
+      </w:r>
+      <w:bookmarkStart w:id="6" w:name="_GoBack"/>
+      <w:bookmarkEnd w:id="6"/>
     </w:p>
     <w:p>
       <w:pPr>
@@ -1462,10 +1447,10 @@
           <w:position w:val="-16"/>
         </w:rPr>
         <w:object w:dxaOrig="1760" w:dyaOrig="420">
-          <v:shape id="_x0000_i1036" type="#_x0000_t75" style="width:87.5pt;height:21pt" o:ole="">
+          <v:shape id="_x0000_i1036" type="#_x0000_t75" style="width:87.45pt;height:21.05pt" o:ole="">
             <v:imagedata r:id="rId30" o:title=""/>
           </v:shape>
-          <o:OLEObject Type="Embed" ProgID="Equation.DSMT4" ShapeID="_x0000_i1036" DrawAspect="Content" ObjectID="_1567883270" r:id="rId31"/>
+          <o:OLEObject Type="Embed" ProgID="Equation.DSMT4" ShapeID="_x0000_i1036" DrawAspect="Content" ObjectID="_1568483126" r:id="rId31"/>
         </w:object>
       </w:r>
       <w:r>
@@ -1568,7 +1553,10 @@
         <w:t xml:space="preserve"> with the examples </w:t>
       </w:r>
       <w:r>
-        <w:t xml:space="preserve">labeled in class </w:t>
+        <w:t xml:space="preserve">from </w:t>
+      </w:r>
+      <w:r>
+        <w:t xml:space="preserve">class </w:t>
       </w:r>
       <m:oMath>
         <m:r>
@@ -1596,10 +1584,10 @@
           <w:position w:val="-18"/>
         </w:rPr>
         <w:object w:dxaOrig="4620" w:dyaOrig="440">
-          <v:shape id="_x0000_i1037" type="#_x0000_t75" style="width:231pt;height:22pt" o:ole="">
+          <v:shape id="_x0000_i1037" type="#_x0000_t75" style="width:230.95pt;height:21.95pt" o:ole="">
             <v:imagedata r:id="rId32" o:title=""/>
           </v:shape>
-          <o:OLEObject Type="Embed" ProgID="Equation.DSMT4" ShapeID="_x0000_i1037" DrawAspect="Content" ObjectID="_1567883271" r:id="rId33"/>
+          <o:OLEObject Type="Embed" ProgID="Equation.DSMT4" ShapeID="_x0000_i1037" DrawAspect="Content" ObjectID="_1568483127" r:id="rId33"/>
         </w:object>
       </w:r>
       <w:r>
@@ -1842,10 +1830,10 @@
           <w:position w:val="-30"/>
         </w:rPr>
         <w:object w:dxaOrig="3100" w:dyaOrig="720">
-          <v:shape id="_x0000_i1038" type="#_x0000_t75" style="width:154.5pt;height:36pt" o:ole="">
+          <v:shape id="_x0000_i1038" type="#_x0000_t75" style="width:154.75pt;height:36pt" o:ole="">
             <v:imagedata r:id="rId34" o:title=""/>
           </v:shape>
-          <o:OLEObject Type="Embed" ProgID="Equation.DSMT4" ShapeID="_x0000_i1038" DrawAspect="Content" ObjectID="_1567883272" r:id="rId35"/>
+          <o:OLEObject Type="Embed" ProgID="Equation.DSMT4" ShapeID="_x0000_i1038" DrawAspect="Content" ObjectID="_1568483128" r:id="rId35"/>
         </w:object>
       </w:r>
       <w:r>
@@ -1869,7 +1857,7 @@
       <w:r>
         <w:fldChar w:fldCharType="end"/>
       </w:r>
-      <w:bookmarkStart w:id="6" w:name="ZEqnNum230363"/>
+      <w:bookmarkStart w:id="7" w:name="ZEqnNum230363"/>
       <w:r>
         <w:instrText>(</w:instrText>
       </w:r>
@@ -1884,18 +1872,24 @@
       <w:r>
         <w:instrText>)</w:instrText>
       </w:r>
-      <w:bookmarkEnd w:id="6"/>
-      <w:r>
-        <w:fldChar w:fldCharType="end"/>
-      </w:r>
-    </w:p>
-    <w:p>
-      <w:pPr>
-        <w:spacing w:before="72" w:after="72"/>
-        <w:ind w:firstLine="480"/>
-      </w:pPr>
-      <w:r>
-        <w:t xml:space="preserve">We assume the prior of </w:t>
+      <w:bookmarkEnd w:id="7"/>
+      <w:r>
+        <w:fldChar w:fldCharType="end"/>
+      </w:r>
+    </w:p>
+    <w:p>
+      <w:pPr>
+        <w:spacing w:before="72" w:after="72"/>
+        <w:ind w:firstLine="480"/>
+      </w:pPr>
+      <w:r>
+        <w:t xml:space="preserve">We assume the prior </w:t>
+      </w:r>
+      <w:r>
+        <w:rPr>
+          <w:color w:val="FF0000"/>
+        </w:rPr>
+        <w:t xml:space="preserve">of </w:t>
       </w:r>
       <m:oMath>
         <m:sSub>
@@ -1904,6 +1898,7 @@
               <w:rPr>
                 <w:rFonts w:ascii="Cambria Math" w:hAnsi="Cambria Math"/>
                 <w:i/>
+                <w:color w:val="FF0000"/>
               </w:rPr>
             </m:ctrlPr>
           </m:sSubPr>
@@ -1911,6 +1906,7 @@
             <m:r>
               <w:rPr>
                 <w:rFonts w:ascii="Cambria Math" w:hAnsi="Cambria Math"/>
+                <w:color w:val="FF0000"/>
               </w:rPr>
               <m:t>μ</m:t>
             </m:r>
@@ -1919,6 +1915,7 @@
             <m:r>
               <w:rPr>
                 <w:rFonts w:ascii="Cambria Math" w:hAnsi="Cambria Math"/>
+                <w:color w:val="FF0000"/>
               </w:rPr>
               <m:t>jc</m:t>
             </m:r>
@@ -1926,7 +1923,13 @@
         </m:sSub>
       </m:oMath>
       <w:r>
-        <w:t xml:space="preserve"> is a Beta distribution, the conjugate prior of the Bernoulli distribution. Then we have </w:t>
+        <w:rPr>
+          <w:color w:val="FF0000"/>
+        </w:rPr>
+        <w:t xml:space="preserve"> is a Beta distribution, the conjugate prior of the Bernoulli distribution</w:t>
+      </w:r>
+      <w:r>
+        <w:t xml:space="preserve">. Then we have </w:t>
       </w:r>
     </w:p>
     <w:p>
@@ -1943,10 +1946,10 @@
           <w:position w:val="-32"/>
         </w:rPr>
         <w:object w:dxaOrig="6200" w:dyaOrig="700">
-          <v:shape id="_x0000_i1039" type="#_x0000_t75" style="width:310pt;height:35pt" o:ole="">
+          <v:shape id="_x0000_i1039" type="#_x0000_t75" style="width:309.95pt;height:35.05pt" o:ole="">
             <v:imagedata r:id="rId36" o:title=""/>
           </v:shape>
-          <o:OLEObject Type="Embed" ProgID="Equation.DSMT4" ShapeID="_x0000_i1039" DrawAspect="Content" ObjectID="_1567883273" r:id="rId37"/>
+          <o:OLEObject Type="Embed" ProgID="Equation.DSMT4" ShapeID="_x0000_i1039" DrawAspect="Content" ObjectID="_1568483129" r:id="rId37"/>
         </w:object>
       </w:r>
       <w:r>
@@ -1970,7 +1973,7 @@
       <w:r>
         <w:fldChar w:fldCharType="end"/>
       </w:r>
-      <w:bookmarkStart w:id="7" w:name="ZEqnNum925462"/>
+      <w:bookmarkStart w:id="8" w:name="ZEqnNum925462"/>
       <w:r>
         <w:instrText>(</w:instrText>
       </w:r>
@@ -1985,7 +1988,7 @@
       <w:r>
         <w:instrText>)</w:instrText>
       </w:r>
-      <w:bookmarkEnd w:id="7"/>
+      <w:bookmarkEnd w:id="8"/>
       <w:r>
         <w:fldChar w:fldCharType="end"/>
       </w:r>
@@ -2080,10 +2083,10 @@
           <w:position w:val="-14"/>
         </w:rPr>
         <w:object w:dxaOrig="1100" w:dyaOrig="380">
-          <v:shape id="_x0000_i1040" type="#_x0000_t75" style="width:55pt;height:19.5pt" o:ole="">
+          <v:shape id="_x0000_i1040" type="#_x0000_t75" style="width:55.15pt;height:19.65pt" o:ole="">
             <v:imagedata r:id="rId38" o:title=""/>
           </v:shape>
-          <o:OLEObject Type="Embed" ProgID="Equation.DSMT4" ShapeID="_x0000_i1040" DrawAspect="Content" ObjectID="_1567883274" r:id="rId39"/>
+          <o:OLEObject Type="Embed" ProgID="Equation.DSMT4" ShapeID="_x0000_i1040" DrawAspect="Content" ObjectID="_1568483130" r:id="rId39"/>
         </w:object>
       </w:r>
       <w:r>
@@ -2095,21 +2098,11 @@
       <w:r>
         <w:instrText xml:space="preserve"> GOTOBUTTON ZEqnNum230363  \* MERGEFORMAT </w:instrText>
       </w:r>
-      <w:r>
-        <w:fldChar w:fldCharType="begin"/>
-      </w:r>
-      <w:r>
-        <w:instrText xml:space="preserve"> REF ZEqnNum230363 \* Charformat \! \* MERGEFORMAT </w:instrText>
-      </w:r>
-      <w:r>
-        <w:fldChar w:fldCharType="separate"/>
-      </w:r>
-      <w:r>
-        <w:instrText>(8)</w:instrText>
-      </w:r>
-      <w:r>
-        <w:fldChar w:fldCharType="end"/>
-      </w:r>
+      <w:fldSimple w:instr=" REF ZEqnNum230363 \* Charformat \! \* MERGEFORMAT ">
+        <w:r>
+          <w:instrText>(8)</w:instrText>
+        </w:r>
+      </w:fldSimple>
       <w:r>
         <w:fldChar w:fldCharType="end"/>
       </w:r>
@@ -2152,10 +2145,10 @@
           <w:position w:val="-14"/>
         </w:rPr>
         <w:object w:dxaOrig="1100" w:dyaOrig="380">
-          <v:shape id="_x0000_i1041" type="#_x0000_t75" style="width:55pt;height:19.5pt" o:ole="">
+          <v:shape id="_x0000_i1041" type="#_x0000_t75" style="width:55.15pt;height:19.65pt" o:ole="">
             <v:imagedata r:id="rId38" o:title=""/>
           </v:shape>
-          <o:OLEObject Type="Embed" ProgID="Equation.DSMT4" ShapeID="_x0000_i1041" DrawAspect="Content" ObjectID="_1567883275" r:id="rId40"/>
+          <o:OLEObject Type="Embed" ProgID="Equation.DSMT4" ShapeID="_x0000_i1041" DrawAspect="Content" ObjectID="_1568483131" r:id="rId40"/>
         </w:object>
       </w:r>
       <w:r>
@@ -2272,10 +2265,10 @@
           <w:position w:val="-16"/>
         </w:rPr>
         <w:object w:dxaOrig="5080" w:dyaOrig="440">
-          <v:shape id="_x0000_i1042" type="#_x0000_t75" style="width:253.5pt;height:22pt" o:ole="">
+          <v:shape id="_x0000_i1042" type="#_x0000_t75" style="width:253.45pt;height:22.05pt" o:ole="">
             <v:imagedata r:id="rId41" o:title=""/>
           </v:shape>
-          <o:OLEObject Type="Embed" ProgID="Equation.DSMT4" ShapeID="_x0000_i1042" DrawAspect="Content" ObjectID="_1567883276" r:id="rId42"/>
+          <o:OLEObject Type="Embed" ProgID="Equation.DSMT4" ShapeID="_x0000_i1042" DrawAspect="Content" ObjectID="_1568483132" r:id="rId42"/>
         </w:object>
       </w:r>
       <w:r>
@@ -2330,10 +2323,10 @@
           <w:position w:val="-14"/>
         </w:rPr>
         <w:object w:dxaOrig="1100" w:dyaOrig="380">
-          <v:shape id="_x0000_i1043" type="#_x0000_t75" style="width:55pt;height:19.5pt" o:ole="">
+          <v:shape id="_x0000_i1043" type="#_x0000_t75" style="width:54.95pt;height:19.55pt" o:ole="">
             <v:imagedata r:id="rId38" o:title=""/>
           </v:shape>
-          <o:OLEObject Type="Embed" ProgID="Equation.DSMT4" ShapeID="_x0000_i1043" DrawAspect="Content" ObjectID="_1567883277" r:id="rId43"/>
+          <o:OLEObject Type="Embed" ProgID="Equation.DSMT4" ShapeID="_x0000_i1043" DrawAspect="Content" ObjectID="_1568483133" r:id="rId43"/>
         </w:object>
       </w:r>
       <w:r>
@@ -2345,21 +2338,11 @@
       <w:r>
         <w:instrText xml:space="preserve"> GOTOBUTTON ZEqnNum230363  \* MERGEFORMAT </w:instrText>
       </w:r>
-      <w:r>
-        <w:fldChar w:fldCharType="begin"/>
-      </w:r>
-      <w:r>
-        <w:instrText xml:space="preserve"> REF ZEqnNum230363 \* Charformat \! \* MERGEFORMAT </w:instrText>
-      </w:r>
-      <w:r>
-        <w:fldChar w:fldCharType="separate"/>
-      </w:r>
-      <w:r>
-        <w:instrText>(8)</w:instrText>
-      </w:r>
-      <w:r>
-        <w:fldChar w:fldCharType="end"/>
-      </w:r>
+      <w:fldSimple w:instr=" REF ZEqnNum230363 \* Charformat \! \* MERGEFORMAT ">
+        <w:r>
+          <w:instrText>(8)</w:instrText>
+        </w:r>
+      </w:fldSimple>
       <w:r>
         <w:fldChar w:fldCharType="end"/>
       </w:r>
@@ -2381,10 +2364,10 @@
           <w:position w:val="-32"/>
         </w:rPr>
         <w:object w:dxaOrig="3640" w:dyaOrig="760">
-          <v:shape id="_x0000_i1044" type="#_x0000_t75" style="width:181.5pt;height:37.5pt" o:ole="">
+          <v:shape id="_x0000_i1044" type="#_x0000_t75" style="width:181.45pt;height:37.45pt" o:ole="">
             <v:imagedata r:id="rId44" o:title=""/>
           </v:shape>
-          <o:OLEObject Type="Embed" ProgID="Equation.DSMT4" ShapeID="_x0000_i1044" DrawAspect="Content" ObjectID="_1567883278" r:id="rId45"/>
+          <o:OLEObject Type="Embed" ProgID="Equation.DSMT4" ShapeID="_x0000_i1044" DrawAspect="Content" ObjectID="_1568483134" r:id="rId45"/>
         </w:object>
       </w:r>
       <w:r>
@@ -2408,7 +2391,7 @@
       <w:r>
         <w:fldChar w:fldCharType="end"/>
       </w:r>
-      <w:bookmarkStart w:id="8" w:name="ZEqnNum554940"/>
+      <w:bookmarkStart w:id="9" w:name="ZEqnNum554940"/>
       <w:r>
         <w:instrText>(</w:instrText>
       </w:r>
@@ -2423,7 +2406,7 @@
       <w:r>
         <w:instrText>)</w:instrText>
       </w:r>
-      <w:bookmarkEnd w:id="8"/>
+      <w:bookmarkEnd w:id="9"/>
       <w:r>
         <w:fldChar w:fldCharType="end"/>
       </w:r>
@@ -2442,21 +2425,11 @@
       <w:r>
         <w:instrText xml:space="preserve"> GOTOBUTTON ZEqnNum230363  \* MERGEFORMAT </w:instrText>
       </w:r>
-      <w:r>
-        <w:fldChar w:fldCharType="begin"/>
-      </w:r>
-      <w:r>
-        <w:instrText xml:space="preserve"> REF ZEqnNum230363 \* Charformat \! \* MERGEFORMAT </w:instrText>
-      </w:r>
-      <w:r>
-        <w:fldChar w:fldCharType="separate"/>
-      </w:r>
-      <w:r>
-        <w:instrText>(8)</w:instrText>
-      </w:r>
-      <w:r>
-        <w:fldChar w:fldCharType="end"/>
-      </w:r>
+      <w:fldSimple w:instr=" REF ZEqnNum230363 \* Charformat \! \* MERGEFORMAT ">
+        <w:r>
+          <w:instrText>(8)</w:instrText>
+        </w:r>
+      </w:fldSimple>
       <w:r>
         <w:fldChar w:fldCharType="end"/>
       </w:r>
@@ -2478,10 +2451,10 @@
           <w:position w:val="-30"/>
         </w:rPr>
         <w:object w:dxaOrig="5160" w:dyaOrig="560">
-          <v:shape id="_x0000_i1045" type="#_x0000_t75" style="width:258pt;height:28pt" o:ole="">
+          <v:shape id="_x0000_i1045" type="#_x0000_t75" style="width:258.05pt;height:27.9pt" o:ole="">
             <v:imagedata r:id="rId46" o:title=""/>
           </v:shape>
-          <o:OLEObject Type="Embed" ProgID="Equation.DSMT4" ShapeID="_x0000_i1045" DrawAspect="Content" ObjectID="_1567883279" r:id="rId47"/>
+          <o:OLEObject Type="Embed" ProgID="Equation.DSMT4" ShapeID="_x0000_i1045" DrawAspect="Content" ObjectID="_1568483135" r:id="rId47"/>
         </w:object>
       </w:r>
       <w:r>
@@ -2505,7 +2478,7 @@
       <w:r>
         <w:fldChar w:fldCharType="end"/>
       </w:r>
-      <w:bookmarkStart w:id="9" w:name="ZEqnNum901129"/>
+      <w:bookmarkStart w:id="10" w:name="ZEqnNum901129"/>
       <w:r>
         <w:instrText>(</w:instrText>
       </w:r>
@@ -2520,7 +2493,7 @@
       <w:r>
         <w:instrText>)</w:instrText>
       </w:r>
-      <w:bookmarkEnd w:id="9"/>
+      <w:bookmarkEnd w:id="10"/>
       <w:r>
         <w:fldChar w:fldCharType="end"/>
       </w:r>
@@ -2539,21 +2512,11 @@
       <w:r>
         <w:instrText xml:space="preserve"> GOTOBUTTON ZEqnNum901129  \* MERGEFORMAT </w:instrText>
       </w:r>
-      <w:r>
-        <w:fldChar w:fldCharType="begin"/>
-      </w:r>
-      <w:r>
-        <w:instrText xml:space="preserve"> REF ZEqnNum901129 \* Charformat \! \* MERGEFORMAT </w:instrText>
-      </w:r>
-      <w:r>
-        <w:fldChar w:fldCharType="separate"/>
-      </w:r>
-      <w:r>
-        <w:instrText>(12)</w:instrText>
-      </w:r>
-      <w:r>
-        <w:fldChar w:fldCharType="end"/>
-      </w:r>
+      <w:fldSimple w:instr=" REF ZEqnNum901129 \* Charformat \! \* MERGEFORMAT ">
+        <w:r>
+          <w:instrText>(12)</w:instrText>
+        </w:r>
+      </w:fldSimple>
       <w:r>
         <w:fldChar w:fldCharType="end"/>
       </w:r>
@@ -2575,10 +2538,10 @@
           <w:position w:val="-30"/>
         </w:rPr>
         <w:object w:dxaOrig="7400" w:dyaOrig="580">
-          <v:shape id="_x0000_i1046" type="#_x0000_t75" style="width:370.5pt;height:29pt" o:ole="">
+          <v:shape id="_x0000_i1046" type="#_x0000_t75" style="width:370.4pt;height:29.15pt" o:ole="">
             <v:imagedata r:id="rId48" o:title=""/>
           </v:shape>
-          <o:OLEObject Type="Embed" ProgID="Equation.DSMT4" ShapeID="_x0000_i1046" DrawAspect="Content" ObjectID="_1567883280" r:id="rId49"/>
+          <o:OLEObject Type="Embed" ProgID="Equation.DSMT4" ShapeID="_x0000_i1046" DrawAspect="Content" ObjectID="_1568483136" r:id="rId49"/>
         </w:object>
       </w:r>
       <w:r>
@@ -2602,7 +2565,7 @@
       <w:r>
         <w:fldChar w:fldCharType="end"/>
       </w:r>
-      <w:bookmarkStart w:id="10" w:name="ZEqnNum578090"/>
+      <w:bookmarkStart w:id="11" w:name="ZEqnNum578090"/>
       <w:r>
         <w:instrText>(</w:instrText>
       </w:r>
@@ -2617,7 +2580,7 @@
       <w:r>
         <w:instrText>)</w:instrText>
       </w:r>
-      <w:bookmarkEnd w:id="10"/>
+      <w:bookmarkEnd w:id="11"/>
       <w:r>
         <w:fldChar w:fldCharType="end"/>
       </w:r>
@@ -2636,21 +2599,11 @@
       <w:r>
         <w:instrText xml:space="preserve"> GOTOBUTTON ZEqnNum925462  \* MERGEFORMAT </w:instrText>
       </w:r>
-      <w:r>
-        <w:fldChar w:fldCharType="begin"/>
-      </w:r>
-      <w:r>
-        <w:instrText xml:space="preserve"> REF ZEqnNum925462 \* Charformat \! \* MERGEFORMAT </w:instrText>
-      </w:r>
-      <w:r>
-        <w:fldChar w:fldCharType="separate"/>
-      </w:r>
-      <w:r>
-        <w:instrText>(9)</w:instrText>
-      </w:r>
-      <w:r>
-        <w:fldChar w:fldCharType="end"/>
-      </w:r>
+      <w:fldSimple w:instr=" REF ZEqnNum925462 \* Charformat \! \* MERGEFORMAT ">
+        <w:r>
+          <w:instrText>(9)</w:instrText>
+        </w:r>
+      </w:fldSimple>
       <w:r>
         <w:fldChar w:fldCharType="end"/>
       </w:r>
@@ -2662,10 +2615,10 @@
           <w:position w:val="-14"/>
         </w:rPr>
         <w:object w:dxaOrig="700" w:dyaOrig="380">
-          <v:shape id="_x0000_i1047" type="#_x0000_t75" style="width:35pt;height:19.5pt" o:ole="">
+          <v:shape id="_x0000_i1047" type="#_x0000_t75" style="width:34.95pt;height:19.55pt" o:ole="">
             <v:imagedata r:id="rId50" o:title=""/>
           </v:shape>
-          <o:OLEObject Type="Embed" ProgID="Equation.DSMT4" ShapeID="_x0000_i1047" DrawAspect="Content" ObjectID="_1567883281" r:id="rId51"/>
+          <o:OLEObject Type="Embed" ProgID="Equation.DSMT4" ShapeID="_x0000_i1047" DrawAspect="Content" ObjectID="_1568483137" r:id="rId51"/>
         </w:object>
       </w:r>
       <w:r>
@@ -2739,21 +2692,11 @@
       <w:r>
         <w:instrText xml:space="preserve"> GOTOBUTTON ZEqnNum554940  \* MERGEFORMAT </w:instrText>
       </w:r>
-      <w:r>
-        <w:fldChar w:fldCharType="begin"/>
-      </w:r>
-      <w:r>
-        <w:instrText xml:space="preserve"> REF ZEqnNum554940 \* Charformat \! \* MERGEFORMAT </w:instrText>
-      </w:r>
-      <w:r>
-        <w:fldChar w:fldCharType="separate"/>
-      </w:r>
-      <w:r>
-        <w:instrText>(11)</w:instrText>
-      </w:r>
-      <w:r>
-        <w:fldChar w:fldCharType="end"/>
-      </w:r>
+      <w:fldSimple w:instr=" REF ZEqnNum554940 \* Charformat \! \* MERGEFORMAT ">
+        <w:r>
+          <w:instrText>(11)</w:instrText>
+        </w:r>
+      </w:fldSimple>
       <w:r>
         <w:fldChar w:fldCharType="end"/>
       </w:r>
@@ -2766,21 +2709,11 @@
       <w:r>
         <w:instrText xml:space="preserve"> GOTOBUTTON ZEqnNum925462  \* MERGEFORMAT </w:instrText>
       </w:r>
-      <w:r>
-        <w:fldChar w:fldCharType="begin"/>
-      </w:r>
-      <w:r>
-        <w:instrText xml:space="preserve"> REF ZEqnNum925462 \* Charformat \! \* MERGEFORMAT </w:instrText>
-      </w:r>
-      <w:r>
-        <w:fldChar w:fldCharType="separate"/>
-      </w:r>
-      <w:r>
-        <w:instrText>(9)</w:instrText>
-      </w:r>
-      <w:r>
-        <w:fldChar w:fldCharType="end"/>
-      </w:r>
+      <w:fldSimple w:instr=" REF ZEqnNum925462 \* Charformat \! \* MERGEFORMAT ">
+        <w:r>
+          <w:instrText>(9)</w:instrText>
+        </w:r>
+      </w:fldSimple>
       <w:r>
         <w:fldChar w:fldCharType="end"/>
       </w:r>
@@ -2793,21 +2726,11 @@
       <w:r>
         <w:instrText xml:space="preserve"> GOTOBUTTON ZEqnNum554940  \* MERGEFORMAT </w:instrText>
       </w:r>
-      <w:r>
-        <w:fldChar w:fldCharType="begin"/>
-      </w:r>
-      <w:r>
-        <w:instrText xml:space="preserve"> REF ZEqnNum554940 \* Charformat \! \* MERGEFORMAT </w:instrText>
-      </w:r>
-      <w:r>
-        <w:fldChar w:fldCharType="separate"/>
-      </w:r>
-      <w:r>
-        <w:instrText>(11)</w:instrText>
-      </w:r>
-      <w:r>
-        <w:fldChar w:fldCharType="end"/>
-      </w:r>
+      <w:fldSimple w:instr=" REF ZEqnNum554940 \* Charformat \! \* MERGEFORMAT ">
+        <w:r>
+          <w:instrText>(11)</w:instrText>
+        </w:r>
+      </w:fldSimple>
       <w:r>
         <w:fldChar w:fldCharType="end"/>
       </w:r>
@@ -2820,21 +2743,11 @@
       <w:r>
         <w:instrText xml:space="preserve"> GOTOBUTTON ZEqnNum578090  \* MERGEFORMAT </w:instrText>
       </w:r>
-      <w:r>
-        <w:fldChar w:fldCharType="begin"/>
-      </w:r>
-      <w:r>
-        <w:instrText xml:space="preserve"> REF ZEqnNum578090 \* Charformat \! \* MERGEFORMAT </w:instrText>
-      </w:r>
-      <w:r>
-        <w:fldChar w:fldCharType="separate"/>
-      </w:r>
-      <w:r>
-        <w:instrText>(13)</w:instrText>
-      </w:r>
-      <w:r>
-        <w:fldChar w:fldCharType="end"/>
-      </w:r>
+      <w:fldSimple w:instr=" REF ZEqnNum578090 \* Charformat \! \* MERGEFORMAT ">
+        <w:r>
+          <w:instrText>(13)</w:instrText>
+        </w:r>
+      </w:fldSimple>
       <w:r>
         <w:fldChar w:fldCharType="end"/>
       </w:r>
@@ -2856,10 +2769,10 @@
           <w:position w:val="-52"/>
         </w:rPr>
         <w:object w:dxaOrig="6240" w:dyaOrig="1160">
-          <v:shape id="_x0000_i1048" type="#_x0000_t75" style="width:312.5pt;height:58pt" o:ole="">
+          <v:shape id="_x0000_i1048" type="#_x0000_t75" style="width:312.55pt;height:57.85pt" o:ole="">
             <v:imagedata r:id="rId52" o:title=""/>
           </v:shape>
-          <o:OLEObject Type="Embed" ProgID="Equation.DSMT4" ShapeID="_x0000_i1048" DrawAspect="Content" ObjectID="_1567883282" r:id="rId53"/>
+          <o:OLEObject Type="Embed" ProgID="Equation.DSMT4" ShapeID="_x0000_i1048" DrawAspect="Content" ObjectID="_1568483138" r:id="rId53"/>
         </w:object>
       </w:r>
       <w:r>
@@ -2883,7 +2796,7 @@
       <w:r>
         <w:fldChar w:fldCharType="end"/>
       </w:r>
-      <w:bookmarkStart w:id="11" w:name="ZEqnNum869048"/>
+      <w:bookmarkStart w:id="12" w:name="ZEqnNum869048"/>
       <w:r>
         <w:instrText>(</w:instrText>
       </w:r>
@@ -2898,7 +2811,7 @@
       <w:r>
         <w:instrText>)</w:instrText>
       </w:r>
-      <w:bookmarkEnd w:id="11"/>
+      <w:bookmarkEnd w:id="12"/>
       <w:r>
         <w:fldChar w:fldCharType="end"/>
       </w:r>
@@ -2918,21 +2831,11 @@
       <w:r>
         <w:instrText xml:space="preserve"> GOTOBUTTON ZEqnNum869048  \* MERGEFORMAT </w:instrText>
       </w:r>
-      <w:r>
-        <w:fldChar w:fldCharType="begin"/>
-      </w:r>
-      <w:r>
-        <w:instrText xml:space="preserve"> REF ZEqnNum869048 \* Charformat \! \* MERGEFORMAT </w:instrText>
-      </w:r>
-      <w:r>
-        <w:fldChar w:fldCharType="separate"/>
-      </w:r>
-      <w:r>
-        <w:instrText>(14)</w:instrText>
-      </w:r>
-      <w:r>
-        <w:fldChar w:fldCharType="end"/>
-      </w:r>
+      <w:fldSimple w:instr=" REF ZEqnNum869048 \* Charformat \! \* MERGEFORMAT ">
+        <w:r>
+          <w:instrText>(14)</w:instrText>
+        </w:r>
+      </w:fldSimple>
       <w:r>
         <w:fldChar w:fldCharType="end"/>
       </w:r>
@@ -2976,21 +2879,11 @@
       <w:r>
         <w:instrText xml:space="preserve"> GOTOBUTTON ZEqnNum578090  \* MERGEFORMAT </w:instrText>
       </w:r>
-      <w:r>
-        <w:fldChar w:fldCharType="begin"/>
-      </w:r>
-      <w:r>
-        <w:instrText xml:space="preserve"> REF ZEqnNum578090 \* Charformat \! \* MERGEFORMAT </w:instrText>
-      </w:r>
-      <w:r>
-        <w:fldChar w:fldCharType="separate"/>
-      </w:r>
-      <w:r>
-        <w:instrText>(13)</w:instrText>
-      </w:r>
-      <w:r>
-        <w:fldChar w:fldCharType="end"/>
-      </w:r>
+      <w:fldSimple w:instr=" REF ZEqnNum578090 \* Charformat \! \* MERGEFORMAT ">
+        <w:r>
+          <w:instrText>(13)</w:instrText>
+        </w:r>
+      </w:fldSimple>
       <w:r>
         <w:fldChar w:fldCharType="end"/>
       </w:r>
@@ -3003,21 +2896,11 @@
       <w:r>
         <w:instrText xml:space="preserve"> GOTOBUTTON ZEqnNum869048  \* MERGEFORMAT </w:instrText>
       </w:r>
-      <w:r>
-        <w:fldChar w:fldCharType="begin"/>
-      </w:r>
-      <w:r>
-        <w:instrText xml:space="preserve"> REF ZEqnNum869048 \* Charformat \! \* MERGEFORMAT </w:instrText>
-      </w:r>
-      <w:r>
-        <w:fldChar w:fldCharType="separate"/>
-      </w:r>
-      <w:r>
-        <w:instrText>(14)</w:instrText>
-      </w:r>
-      <w:r>
-        <w:fldChar w:fldCharType="end"/>
-      </w:r>
+      <w:fldSimple w:instr=" REF ZEqnNum869048 \* Charformat \! \* MERGEFORMAT ">
+        <w:r>
+          <w:instrText>(14)</w:instrText>
+        </w:r>
+      </w:fldSimple>
       <w:r>
         <w:fldChar w:fldCharType="end"/>
       </w:r>
@@ -3039,10 +2922,10 @@
           <w:position w:val="-54"/>
         </w:rPr>
         <w:object w:dxaOrig="6360" w:dyaOrig="1200">
-          <v:shape id="_x0000_i1049" type="#_x0000_t75" style="width:318pt;height:60pt" o:ole="">
+          <v:shape id="_x0000_i1049" type="#_x0000_t75" style="width:317.95pt;height:59.95pt" o:ole="">
             <v:imagedata r:id="rId54" o:title=""/>
           </v:shape>
-          <o:OLEObject Type="Embed" ProgID="Equation.DSMT4" ShapeID="_x0000_i1049" DrawAspect="Content" ObjectID="_1567883283" r:id="rId55"/>
+          <o:OLEObject Type="Embed" ProgID="Equation.DSMT4" ShapeID="_x0000_i1049" DrawAspect="Content" ObjectID="_1568483139" r:id="rId55"/>
         </w:object>
       </w:r>
       <w:r>
@@ -3066,7 +2949,7 @@
       <w:r>
         <w:fldChar w:fldCharType="end"/>
       </w:r>
-      <w:bookmarkStart w:id="12" w:name="ZEqnNum839883"/>
+      <w:bookmarkStart w:id="13" w:name="ZEqnNum839883"/>
       <w:r>
         <w:instrText>(</w:instrText>
       </w:r>
@@ -3081,7 +2964,7 @@
       <w:r>
         <w:instrText>)</w:instrText>
       </w:r>
-      <w:bookmarkEnd w:id="12"/>
+      <w:bookmarkEnd w:id="13"/>
       <w:r>
         <w:fldChar w:fldCharType="end"/>
       </w:r>
@@ -3103,21 +2986,11 @@
       <w:r>
         <w:instrText xml:space="preserve"> GOTOBUTTON ZEqnNum839883  \* MERGEFORMAT </w:instrText>
       </w:r>
-      <w:r>
-        <w:fldChar w:fldCharType="begin"/>
-      </w:r>
-      <w:r>
-        <w:instrText xml:space="preserve"> REF ZEqnNum839883 \* Charformat \! \* MERGEFORMAT </w:instrText>
-      </w:r>
-      <w:r>
-        <w:fldChar w:fldCharType="separate"/>
-      </w:r>
-      <w:r>
-        <w:instrText>(15)</w:instrText>
-      </w:r>
-      <w:r>
-        <w:fldChar w:fldCharType="end"/>
-      </w:r>
+      <w:fldSimple w:instr=" REF ZEqnNum839883 \* Charformat \! \* MERGEFORMAT ">
+        <w:r>
+          <w:instrText>(15)</w:instrText>
+        </w:r>
+      </w:fldSimple>
       <w:r>
         <w:fldChar w:fldCharType="end"/>
       </w:r>
@@ -3170,10 +3043,10 @@
           <w:position w:val="-32"/>
         </w:rPr>
         <w:object w:dxaOrig="5780" w:dyaOrig="740">
-          <v:shape id="_x0000_i1050" type="#_x0000_t75" style="width:288.5pt;height:37pt" o:ole="">
+          <v:shape id="_x0000_i1050" type="#_x0000_t75" style="width:288.4pt;height:37.05pt" o:ole="">
             <v:imagedata r:id="rId56" o:title=""/>
           </v:shape>
-          <o:OLEObject Type="Embed" ProgID="Equation.DSMT4" ShapeID="_x0000_i1050" DrawAspect="Content" ObjectID="_1567883284" r:id="rId57"/>
+          <o:OLEObject Type="Embed" ProgID="Equation.DSMT4" ShapeID="_x0000_i1050" DrawAspect="Content" ObjectID="_1568483140" r:id="rId57"/>
         </w:object>
       </w:r>
       <w:r>
@@ -3197,7 +3070,7 @@
       <w:r>
         <w:fldChar w:fldCharType="end"/>
       </w:r>
-      <w:bookmarkStart w:id="13" w:name="ZEqnNum624649"/>
+      <w:bookmarkStart w:id="14" w:name="ZEqnNum624649"/>
       <w:r>
         <w:instrText>(</w:instrText>
       </w:r>
@@ -3212,7 +3085,7 @@
       <w:r>
         <w:instrText>)</w:instrText>
       </w:r>
-      <w:bookmarkEnd w:id="13"/>
+      <w:bookmarkEnd w:id="14"/>
       <w:r>
         <w:fldChar w:fldCharType="end"/>
       </w:r>
@@ -3231,21 +3104,11 @@
       <w:r>
         <w:instrText xml:space="preserve"> GOTOBUTTON ZEqnNum624649  \* MERGEFORMAT </w:instrText>
       </w:r>
-      <w:r>
-        <w:fldChar w:fldCharType="begin"/>
-      </w:r>
-      <w:r>
-        <w:instrText xml:space="preserve"> REF ZEqnNum624649 \* Charformat \! \* MERGEFORMAT </w:instrText>
-      </w:r>
-      <w:r>
-        <w:fldChar w:fldCharType="separate"/>
-      </w:r>
-      <w:r>
-        <w:instrText>(16)</w:instrText>
-      </w:r>
-      <w:r>
-        <w:fldChar w:fldCharType="end"/>
-      </w:r>
+      <w:fldSimple w:instr=" REF ZEqnNum624649 \* Charformat \! \* MERGEFORMAT ">
+        <w:r>
+          <w:instrText>(16)</w:instrText>
+        </w:r>
+      </w:fldSimple>
       <w:r>
         <w:fldChar w:fldCharType="end"/>
       </w:r>
@@ -3267,10 +3130,10 @@
           <w:position w:val="-32"/>
         </w:rPr>
         <w:object w:dxaOrig="4880" w:dyaOrig="740">
-          <v:shape id="_x0000_i1051" type="#_x0000_t75" style="width:244pt;height:37pt" o:ole="">
+          <v:shape id="_x0000_i1051" type="#_x0000_t75" style="width:243.9pt;height:37.05pt" o:ole="">
             <v:imagedata r:id="rId58" o:title=""/>
           </v:shape>
-          <o:OLEObject Type="Embed" ProgID="Equation.DSMT4" ShapeID="_x0000_i1051" DrawAspect="Content" ObjectID="_1567883285" r:id="rId59"/>
+          <o:OLEObject Type="Embed" ProgID="Equation.DSMT4" ShapeID="_x0000_i1051" DrawAspect="Content" ObjectID="_1568483141" r:id="rId59"/>
         </w:object>
       </w:r>
       <w:r>
@@ -3294,7 +3157,7 @@
       <w:r>
         <w:fldChar w:fldCharType="end"/>
       </w:r>
-      <w:bookmarkStart w:id="14" w:name="ZEqnNum221364"/>
+      <w:bookmarkStart w:id="15" w:name="ZEqnNum221364"/>
       <w:r>
         <w:instrText>(</w:instrText>
       </w:r>
@@ -3309,7 +3172,7 @@
       <w:r>
         <w:instrText>)</w:instrText>
       </w:r>
-      <w:bookmarkEnd w:id="14"/>
+      <w:bookmarkEnd w:id="15"/>
       <w:r>
         <w:fldChar w:fldCharType="end"/>
       </w:r>
@@ -3401,21 +3264,11 @@
       <w:r>
         <w:instrText xml:space="preserve"> GOTOBUTTON ZEqnNum925462  \* MERGEFORMAT </w:instrText>
       </w:r>
-      <w:r>
-        <w:fldChar w:fldCharType="begin"/>
-      </w:r>
-      <w:r>
-        <w:instrText xml:space="preserve"> REF ZEqnNum925462 \* Charformat \! \* MERGEFORMAT </w:instrText>
-      </w:r>
-      <w:r>
-        <w:fldChar w:fldCharType="separate"/>
-      </w:r>
-      <w:r>
-        <w:instrText>(9)</w:instrText>
-      </w:r>
-      <w:r>
-        <w:fldChar w:fldCharType="end"/>
-      </w:r>
+      <w:fldSimple w:instr=" REF ZEqnNum925462 \* Charformat \! \* MERGEFORMAT ">
+        <w:r>
+          <w:instrText>(9)</w:instrText>
+        </w:r>
+      </w:fldSimple>
       <w:r>
         <w:fldChar w:fldCharType="end"/>
       </w:r>
@@ -3428,21 +3281,11 @@
       <w:r>
         <w:instrText xml:space="preserve"> GOTOBUTTON ZEqnNum554940  \* MERGEFORMAT </w:instrText>
       </w:r>
-      <w:r>
-        <w:fldChar w:fldCharType="begin"/>
-      </w:r>
-      <w:r>
-        <w:instrText xml:space="preserve"> REF ZEqnNum554940 \* Charformat \! \* MERGEFORMAT </w:instrText>
-      </w:r>
-      <w:r>
-        <w:fldChar w:fldCharType="separate"/>
-      </w:r>
-      <w:r>
-        <w:instrText>(11)</w:instrText>
-      </w:r>
-      <w:r>
-        <w:fldChar w:fldCharType="end"/>
-      </w:r>
+      <w:fldSimple w:instr=" REF ZEqnNum554940 \* Charformat \! \* MERGEFORMAT ">
+        <w:r>
+          <w:instrText>(11)</w:instrText>
+        </w:r>
+      </w:fldSimple>
       <w:r>
         <w:fldChar w:fldCharType="end"/>
       </w:r>
@@ -3464,10 +3307,10 @@
           <w:position w:val="-14"/>
         </w:rPr>
         <w:object w:dxaOrig="4340" w:dyaOrig="420">
-          <v:shape id="_x0000_i1052" type="#_x0000_t75" style="width:216.5pt;height:21pt" o:ole="">
+          <v:shape id="_x0000_i1052" type="#_x0000_t75" style="width:216.4pt;height:20.8pt" o:ole="">
             <v:imagedata r:id="rId60" o:title=""/>
           </v:shape>
-          <o:OLEObject Type="Embed" ProgID="Equation.DSMT4" ShapeID="_x0000_i1052" DrawAspect="Content" ObjectID="_1567883286" r:id="rId61"/>
+          <o:OLEObject Type="Embed" ProgID="Equation.DSMT4" ShapeID="_x0000_i1052" DrawAspect="Content" ObjectID="_1568483142" r:id="rId61"/>
         </w:object>
       </w:r>
       <w:r>
@@ -3491,7 +3334,7 @@
       <w:r>
         <w:fldChar w:fldCharType="end"/>
       </w:r>
-      <w:bookmarkStart w:id="15" w:name="ZEqnNum240342"/>
+      <w:bookmarkStart w:id="16" w:name="ZEqnNum240342"/>
       <w:r>
         <w:instrText>(</w:instrText>
       </w:r>
@@ -3506,7 +3349,7 @@
       <w:r>
         <w:instrText>)</w:instrText>
       </w:r>
-      <w:bookmarkEnd w:id="15"/>
+      <w:bookmarkEnd w:id="16"/>
       <w:r>
         <w:fldChar w:fldCharType="end"/>
       </w:r>
@@ -3559,21 +3402,11 @@
       <w:r>
         <w:instrText xml:space="preserve"> GOTOBUTTON ZEqnNum240342  \* MERGEFORMAT </w:instrText>
       </w:r>
-      <w:r>
-        <w:fldChar w:fldCharType="begin"/>
-      </w:r>
-      <w:r>
-        <w:instrText xml:space="preserve"> REF ZEqnNum240342 \* Charformat \! \* MERGEFORMAT </w:instrText>
-      </w:r>
-      <w:r>
-        <w:fldChar w:fldCharType="separate"/>
-      </w:r>
-      <w:r>
-        <w:instrText>(18)</w:instrText>
-      </w:r>
-      <w:r>
-        <w:fldChar w:fldCharType="end"/>
-      </w:r>
+      <w:fldSimple w:instr=" REF ZEqnNum240342 \* Charformat \! \* MERGEFORMAT ">
+        <w:r>
+          <w:instrText>(18)</w:instrText>
+        </w:r>
+      </w:fldSimple>
       <w:r>
         <w:fldChar w:fldCharType="end"/>
       </w:r>
@@ -3595,10 +3428,10 @@
           <w:position w:val="-32"/>
         </w:rPr>
         <w:object w:dxaOrig="3280" w:dyaOrig="740">
-          <v:shape id="_x0000_i1053" type="#_x0000_t75" style="width:164pt;height:37pt" o:ole="">
+          <v:shape id="_x0000_i1053" type="#_x0000_t75" style="width:164pt;height:37.05pt" o:ole="">
             <v:imagedata r:id="rId62" o:title=""/>
           </v:shape>
-          <o:OLEObject Type="Embed" ProgID="Equation.DSMT4" ShapeID="_x0000_i1053" DrawAspect="Content" ObjectID="_1567883287" r:id="rId63"/>
+          <o:OLEObject Type="Embed" ProgID="Equation.DSMT4" ShapeID="_x0000_i1053" DrawAspect="Content" ObjectID="_1568483143" r:id="rId63"/>
         </w:object>
       </w:r>
       <w:r>
@@ -3654,75 +3487,65 @@
       <w:r>
         <w:instrText xml:space="preserve"> GOTOBUTTON ZEqnNum221364  \* MERGEFORMAT </w:instrText>
       </w:r>
-      <w:r>
-        <w:fldChar w:fldCharType="begin"/>
-      </w:r>
-      <w:r>
-        <w:instrText xml:space="preserve"> REF ZEqnNum221364 \* Charformat \! \* MERGEFORMAT </w:instrText>
+      <w:fldSimple w:instr=" REF ZEqnNum221364 \* Charformat \! \* MERGEFORMAT ">
+        <w:r>
+          <w:instrText>(17)</w:instrText>
+        </w:r>
+      </w:fldSimple>
+      <w:r>
+        <w:fldChar w:fldCharType="end"/>
+      </w:r>
+      <w:r>
+        <w:t xml:space="preserve">. </w:t>
+      </w:r>
+    </w:p>
+    <w:p>
+      <w:pPr>
+        <w:pStyle w:val="Heading2"/>
+        <w:spacing w:before="72" w:after="72"/>
+      </w:pPr>
+      <w:bookmarkStart w:id="17" w:name="_Ref493857268"/>
+      <w:r>
+        <w:t>Bayesian testing</w:t>
+      </w:r>
+      <w:bookmarkEnd w:id="17"/>
+    </w:p>
+    <w:p>
+      <w:pPr>
+        <w:spacing w:before="72" w:after="72"/>
+        <w:ind w:firstLine="480"/>
+      </w:pPr>
+      <w:r>
+        <w:t xml:space="preserve">In the above sections </w:t>
+      </w:r>
+      <w:r>
+        <w:fldChar w:fldCharType="begin"/>
+      </w:r>
+      <w:r>
+        <w:instrText xml:space="preserve"> REF _Ref493857265 \r \h </w:instrText>
       </w:r>
       <w:r>
         <w:fldChar w:fldCharType="separate"/>
       </w:r>
       <w:r>
-        <w:instrText>(17)</w:instrText>
-      </w:r>
-      <w:r>
-        <w:fldChar w:fldCharType="end"/>
-      </w:r>
-      <w:r>
-        <w:fldChar w:fldCharType="end"/>
-      </w:r>
-      <w:r>
-        <w:t xml:space="preserve">. </w:t>
-      </w:r>
-    </w:p>
-    <w:p>
-      <w:pPr>
-        <w:pStyle w:val="Heading2"/>
-        <w:spacing w:before="72" w:after="72"/>
-      </w:pPr>
-      <w:bookmarkStart w:id="16" w:name="_Ref493857268"/>
-      <w:r>
-        <w:t>Bayesian testing</w:t>
-      </w:r>
-      <w:bookmarkEnd w:id="16"/>
-    </w:p>
-    <w:p>
-      <w:pPr>
-        <w:spacing w:before="72" w:after="72"/>
-        <w:ind w:firstLine="480"/>
-      </w:pPr>
-      <w:r>
-        <w:t xml:space="preserve">In the above sections </w:t>
-      </w:r>
-      <w:r>
-        <w:fldChar w:fldCharType="begin"/>
-      </w:r>
-      <w:r>
-        <w:instrText xml:space="preserve"> REF _Ref493857265 \r \h </w:instrText>
+        <w:t>1.2</w:t>
+      </w:r>
+      <w:r>
+        <w:fldChar w:fldCharType="end"/>
+      </w:r>
+      <w:r>
+        <w:t xml:space="preserve"> and </w:t>
+      </w:r>
+      <w:r>
+        <w:fldChar w:fldCharType="begin"/>
+      </w:r>
+      <w:r>
+        <w:instrText xml:space="preserve"> REF _Ref493857268 \r \h </w:instrText>
       </w:r>
       <w:r>
         <w:fldChar w:fldCharType="separate"/>
       </w:r>
       <w:r>
-        <w:t>1.2</w:t>
-      </w:r>
-      <w:r>
-        <w:fldChar w:fldCharType="end"/>
-      </w:r>
-      <w:r>
-        <w:t xml:space="preserve"> and </w:t>
-      </w:r>
-      <w:r>
-        <w:fldChar w:fldCharType="begin"/>
-      </w:r>
-      <w:r>
-        <w:instrText xml:space="preserve"> REF _Ref493857268 \r \h </w:instrText>
-      </w:r>
-      <w:r>
-        <w:fldChar w:fldCharType="separate"/>
-      </w:r>
-      <w:r>
         <w:t>1.3</w:t>
       </w:r>
       <w:r>
@@ -3755,21 +3578,11 @@
       <w:r>
         <w:instrText xml:space="preserve"> GOTOBUTTON ZEqnNum514036  \* MERGEFORMAT </w:instrText>
       </w:r>
-      <w:r>
-        <w:fldChar w:fldCharType="begin"/>
-      </w:r>
-      <w:r>
-        <w:instrText xml:space="preserve"> REF ZEqnNum514036 \* Charformat \! \* MERGEFORMAT </w:instrText>
-      </w:r>
-      <w:r>
-        <w:fldChar w:fldCharType="separate"/>
-      </w:r>
-      <w:r>
-        <w:instrText>(5)</w:instrText>
-      </w:r>
-      <w:r>
-        <w:fldChar w:fldCharType="end"/>
-      </w:r>
+      <w:fldSimple w:instr=" REF ZEqnNum514036 \* Charformat \! \* MERGEFORMAT ">
+        <w:r>
+          <w:instrText>(5)</w:instrText>
+        </w:r>
+      </w:fldSimple>
       <w:r>
         <w:fldChar w:fldCharType="end"/>
       </w:r>
@@ -3781,10 +3594,10 @@
           <w:position w:val="-10"/>
         </w:rPr>
         <w:object w:dxaOrig="499" w:dyaOrig="320">
-          <v:shape id="_x0000_i1054" type="#_x0000_t75" style="width:24.5pt;height:15.5pt" o:ole="">
+          <v:shape id="_x0000_i1054" type="#_x0000_t75" style="width:24.55pt;height:15.4pt" o:ole="">
             <v:imagedata r:id="rId64" o:title=""/>
           </v:shape>
-          <o:OLEObject Type="Embed" ProgID="Equation.DSMT4" ShapeID="_x0000_i1054" DrawAspect="Content" ObjectID="_1567883288" r:id="rId65"/>
+          <o:OLEObject Type="Embed" ProgID="Equation.DSMT4" ShapeID="_x0000_i1054" DrawAspect="Content" ObjectID="_1568483144" r:id="rId65"/>
         </w:object>
       </w:r>
       <w:r>
@@ -3795,10 +3608,10 @@
           <w:position w:val="-14"/>
         </w:rPr>
         <w:object w:dxaOrig="859" w:dyaOrig="380">
-          <v:shape id="_x0000_i1055" type="#_x0000_t75" style="width:43pt;height:19.5pt" o:ole="">
+          <v:shape id="_x0000_i1055" type="#_x0000_t75" style="width:42.85pt;height:19.55pt" o:ole="">
             <v:imagedata r:id="rId66" o:title=""/>
           </v:shape>
-          <o:OLEObject Type="Embed" ProgID="Equation.DSMT4" ShapeID="_x0000_i1055" DrawAspect="Content" ObjectID="_1567883289" r:id="rId67"/>
+          <o:OLEObject Type="Embed" ProgID="Equation.DSMT4" ShapeID="_x0000_i1055" DrawAspect="Content" ObjectID="_1568483145" r:id="rId67"/>
         </w:object>
       </w:r>
       <w:r>
@@ -3845,10 +3658,10 @@
           <w:position w:val="-32"/>
         </w:rPr>
         <w:object w:dxaOrig="2840" w:dyaOrig="720">
-          <v:shape id="_x0000_i1056" type="#_x0000_t75" style="width:142pt;height:36pt" o:ole="">
+          <v:shape id="_x0000_i1056" type="#_x0000_t75" style="width:141.9pt;height:36.2pt" o:ole="">
             <v:imagedata r:id="rId68" o:title=""/>
           </v:shape>
-          <o:OLEObject Type="Embed" ProgID="Equation.DSMT4" ShapeID="_x0000_i1056" DrawAspect="Content" ObjectID="_1567883290" r:id="rId69"/>
+          <o:OLEObject Type="Embed" ProgID="Equation.DSMT4" ShapeID="_x0000_i1056" DrawAspect="Content" ObjectID="_1568483146" r:id="rId69"/>
         </w:object>
       </w:r>
       <w:r>
@@ -3872,7 +3685,7 @@
       <w:r>
         <w:fldChar w:fldCharType="end"/>
       </w:r>
-      <w:bookmarkStart w:id="17" w:name="ZEqnNum540740"/>
+      <w:bookmarkStart w:id="18" w:name="ZEqnNum540740"/>
       <w:r>
         <w:instrText>(</w:instrText>
       </w:r>
@@ -3887,7 +3700,7 @@
       <w:r>
         <w:instrText>)</w:instrText>
       </w:r>
-      <w:bookmarkEnd w:id="17"/>
+      <w:bookmarkEnd w:id="18"/>
       <w:r>
         <w:fldChar w:fldCharType="end"/>
       </w:r>
@@ -3944,10 +3757,10 @@
           <w:position w:val="-54"/>
         </w:rPr>
         <w:object w:dxaOrig="4080" w:dyaOrig="1280">
-          <v:shape id="_x0000_i1057" type="#_x0000_t75" style="width:204pt;height:64pt" o:ole="">
+          <v:shape id="_x0000_i1057" type="#_x0000_t75" style="width:203.95pt;height:64.1pt" o:ole="">
             <v:imagedata r:id="rId70" o:title=""/>
           </v:shape>
-          <o:OLEObject Type="Embed" ProgID="Equation.DSMT4" ShapeID="_x0000_i1057" DrawAspect="Content" ObjectID="_1567883291" r:id="rId71"/>
+          <o:OLEObject Type="Embed" ProgID="Equation.DSMT4" ShapeID="_x0000_i1057" DrawAspect="Content" ObjectID="_1568483147" r:id="rId71"/>
         </w:object>
       </w:r>
       <w:r>
@@ -4007,21 +3820,11 @@
       <w:r>
         <w:instrText xml:space="preserve"> GOTOBUTTON ZEqnNum540740  \* MERGEFORMAT </w:instrText>
       </w:r>
-      <w:r>
-        <w:fldChar w:fldCharType="begin"/>
-      </w:r>
-      <w:r>
-        <w:instrText xml:space="preserve"> REF ZEqnNum540740 \* Charformat \! \* MERGEFORMAT </w:instrText>
-      </w:r>
-      <w:r>
-        <w:fldChar w:fldCharType="separate"/>
-      </w:r>
-      <w:r>
-        <w:instrText>(20)</w:instrText>
-      </w:r>
-      <w:r>
-        <w:fldChar w:fldCharType="end"/>
-      </w:r>
+      <w:fldSimple w:instr=" REF ZEqnNum540740 \* Charformat \! \* MERGEFORMAT ">
+        <w:r>
+          <w:instrText>(20)</w:instrText>
+        </w:r>
+      </w:fldSimple>
       <w:r>
         <w:fldChar w:fldCharType="end"/>
       </w:r>
@@ -4043,10 +3846,10 @@
           <w:position w:val="-32"/>
         </w:rPr>
         <w:object w:dxaOrig="3580" w:dyaOrig="760">
-          <v:shape id="_x0000_i1058" type="#_x0000_t75" style="width:179pt;height:37.5pt" o:ole="">
+          <v:shape id="_x0000_i1058" type="#_x0000_t75" style="width:178.95pt;height:37.45pt" o:ole="">
             <v:imagedata r:id="rId72" o:title=""/>
           </v:shape>
-          <o:OLEObject Type="Embed" ProgID="Equation.DSMT4" ShapeID="_x0000_i1058" DrawAspect="Content" ObjectID="_1567883292" r:id="rId73"/>
+          <o:OLEObject Type="Embed" ProgID="Equation.DSMT4" ShapeID="_x0000_i1058" DrawAspect="Content" ObjectID="_1568483148" r:id="rId73"/>
         </w:object>
       </w:r>
       <w:r>
@@ -4120,10 +3923,10 @@
           <w:position w:val="-40"/>
         </w:rPr>
         <w:object w:dxaOrig="5060" w:dyaOrig="859">
-          <v:shape id="_x0000_i1059" type="#_x0000_t75" style="width:253pt;height:43pt" o:ole="">
+          <v:shape id="_x0000_i1059" type="#_x0000_t75" style="width:253.05pt;height:42.85pt" o:ole="">
             <v:imagedata r:id="rId74" o:title=""/>
           </v:shape>
-          <o:OLEObject Type="Embed" ProgID="Equation.DSMT4" ShapeID="_x0000_i1059" DrawAspect="Content" ObjectID="_1567883293" r:id="rId75"/>
+          <o:OLEObject Type="Embed" ProgID="Equation.DSMT4" ShapeID="_x0000_i1059" DrawAspect="Content" ObjectID="_1568483149" r:id="rId75"/>
         </w:object>
       </w:r>
       <w:r>
@@ -4147,7 +3950,7 @@
       <w:r>
         <w:fldChar w:fldCharType="end"/>
       </w:r>
-      <w:bookmarkStart w:id="18" w:name="ZEqnNum177087"/>
+      <w:bookmarkStart w:id="19" w:name="ZEqnNum177087"/>
       <w:r>
         <w:instrText>(</w:instrText>
       </w:r>
@@ -4162,7 +3965,7 @@
       <w:r>
         <w:instrText>)</w:instrText>
       </w:r>
-      <w:bookmarkEnd w:id="18"/>
+      <w:bookmarkEnd w:id="19"/>
       <w:r>
         <w:fldChar w:fldCharType="end"/>
       </w:r>
@@ -4246,21 +4049,11 @@
       <w:r>
         <w:instrText xml:space="preserve"> GOTOBUTTON ZEqnNum684067  \* MERGEFORMAT </w:instrText>
       </w:r>
-      <w:r>
-        <w:fldChar w:fldCharType="begin"/>
-      </w:r>
-      <w:r>
-        <w:instrText xml:space="preserve"> REF ZEqnNum684067 \* Charformat \! \* MERGEFORMAT </w:instrText>
-      </w:r>
-      <w:r>
-        <w:fldChar w:fldCharType="separate"/>
-      </w:r>
-      <w:r>
-        <w:instrText>(6)</w:instrText>
-      </w:r>
-      <w:r>
-        <w:fldChar w:fldCharType="end"/>
-      </w:r>
+      <w:fldSimple w:instr=" REF ZEqnNum684067 \* Charformat \! \* MERGEFORMAT ">
+        <w:r>
+          <w:instrText>(6)</w:instrText>
+        </w:r>
+      </w:fldSimple>
       <w:r>
         <w:fldChar w:fldCharType="end"/>
       </w:r>
@@ -4302,10 +4095,10 @@
           <w:position w:val="-14"/>
         </w:rPr>
         <w:object w:dxaOrig="2000" w:dyaOrig="400">
-          <v:shape id="_x0000_i1060" type="#_x0000_t75" style="width:100pt;height:20pt" o:ole="">
+          <v:shape id="_x0000_i1060" type="#_x0000_t75" style="width:99.9pt;height:20pt" o:ole="">
             <v:imagedata r:id="rId76" o:title=""/>
           </v:shape>
-          <o:OLEObject Type="Embed" ProgID="Equation.DSMT4" ShapeID="_x0000_i1060" DrawAspect="Content" ObjectID="_1567883294" r:id="rId77"/>
+          <o:OLEObject Type="Embed" ProgID="Equation.DSMT4" ShapeID="_x0000_i1060" DrawAspect="Content" ObjectID="_1568483150" r:id="rId77"/>
         </w:object>
       </w:r>
       <w:r>
@@ -4378,10 +4171,10 @@
           <w:position w:val="-28"/>
         </w:rPr>
         <w:object w:dxaOrig="3720" w:dyaOrig="680">
-          <v:shape id="_x0000_i1061" type="#_x0000_t75" style="width:186pt;height:34.5pt" o:ole="">
+          <v:shape id="_x0000_i1061" type="#_x0000_t75" style="width:186.05pt;height:34.55pt" o:ole="">
             <v:imagedata r:id="rId78" o:title=""/>
           </v:shape>
-          <o:OLEObject Type="Embed" ProgID="Equation.DSMT4" ShapeID="_x0000_i1061" DrawAspect="Content" ObjectID="_1567883295" r:id="rId79"/>
+          <o:OLEObject Type="Embed" ProgID="Equation.DSMT4" ShapeID="_x0000_i1061" DrawAspect="Content" ObjectID="_1568483151" r:id="rId79"/>
         </w:object>
       </w:r>
       <w:r>
@@ -4405,7 +4198,7 @@
       <w:r>
         <w:fldChar w:fldCharType="end"/>
       </w:r>
-      <w:bookmarkStart w:id="19" w:name="ZEqnNum591781"/>
+      <w:bookmarkStart w:id="20" w:name="ZEqnNum591781"/>
       <w:r>
         <w:instrText>(</w:instrText>
       </w:r>
@@ -4420,7 +4213,7 @@
       <w:r>
         <w:instrText>)</w:instrText>
       </w:r>
-      <w:bookmarkEnd w:id="19"/>
+      <w:bookmarkEnd w:id="20"/>
       <w:r>
         <w:fldChar w:fldCharType="end"/>
       </w:r>
@@ -4438,10 +4231,10 @@
           <w:position w:val="-12"/>
         </w:rPr>
         <w:object w:dxaOrig="1380" w:dyaOrig="380">
-          <v:shape id="_x0000_i1062" type="#_x0000_t75" style="width:69.5pt;height:19.5pt" o:ole="">
+          <v:shape id="_x0000_i1062" type="#_x0000_t75" style="width:69.5pt;height:19.55pt" o:ole="">
             <v:imagedata r:id="rId80" o:title=""/>
           </v:shape>
-          <o:OLEObject Type="Embed" ProgID="Equation.DSMT4" ShapeID="_x0000_i1062" DrawAspect="Content" ObjectID="_1567883296" r:id="rId81"/>
+          <o:OLEObject Type="Embed" ProgID="Equation.DSMT4" ShapeID="_x0000_i1062" DrawAspect="Content" ObjectID="_1568483152" r:id="rId81"/>
         </w:object>
       </w:r>
       <w:r>
@@ -4462,10 +4255,10 @@
           <w:position w:val="-32"/>
         </w:rPr>
         <w:object w:dxaOrig="7180" w:dyaOrig="760">
-          <v:shape id="_x0000_i1063" type="#_x0000_t75" style="width:359pt;height:37.5pt" o:ole="">
+          <v:shape id="_x0000_i1063" type="#_x0000_t75" style="width:359.15pt;height:37.45pt" o:ole="">
             <v:imagedata r:id="rId82" o:title=""/>
           </v:shape>
-          <o:OLEObject Type="Embed" ProgID="Equation.DSMT4" ShapeID="_x0000_i1063" DrawAspect="Content" ObjectID="_1567883297" r:id="rId83"/>
+          <o:OLEObject Type="Embed" ProgID="Equation.DSMT4" ShapeID="_x0000_i1063" DrawAspect="Content" ObjectID="_1568483153" r:id="rId83"/>
         </w:object>
       </w:r>
       <w:r>
@@ -4489,7 +4282,7 @@
       <w:r>
         <w:fldChar w:fldCharType="end"/>
       </w:r>
-      <w:bookmarkStart w:id="20" w:name="ZEqnNum551356"/>
+      <w:bookmarkStart w:id="21" w:name="ZEqnNum551356"/>
       <w:r>
         <w:instrText>(</w:instrText>
       </w:r>
@@ -4504,7 +4297,7 @@
       <w:r>
         <w:instrText>)</w:instrText>
       </w:r>
-      <w:bookmarkEnd w:id="20"/>
+      <w:bookmarkEnd w:id="21"/>
       <w:r>
         <w:fldChar w:fldCharType="end"/>
       </w:r>
@@ -4523,21 +4316,11 @@
       <w:r>
         <w:instrText xml:space="preserve"> GOTOBUTTON ZEqnNum551356  \* MERGEFORMAT </w:instrText>
       </w:r>
-      <w:r>
-        <w:fldChar w:fldCharType="begin"/>
-      </w:r>
-      <w:r>
-        <w:instrText xml:space="preserve"> REF ZEqnNum551356 \* Charformat \! \* MERGEFORMAT </w:instrText>
-      </w:r>
-      <w:r>
-        <w:fldChar w:fldCharType="separate"/>
-      </w:r>
-      <w:r>
-        <w:instrText>(25)</w:instrText>
-      </w:r>
-      <w:r>
-        <w:fldChar w:fldCharType="end"/>
-      </w:r>
+      <w:fldSimple w:instr=" REF ZEqnNum551356 \* Charformat \! \* MERGEFORMAT ">
+        <w:r>
+          <w:instrText>(25)</w:instrText>
+        </w:r>
+      </w:fldSimple>
       <w:r>
         <w:fldChar w:fldCharType="end"/>
       </w:r>
@@ -4550,21 +4333,11 @@
       <w:r>
         <w:instrText xml:space="preserve"> GOTOBUTTON ZEqnNum591781  \* MERGEFORMAT </w:instrText>
       </w:r>
-      <w:r>
-        <w:fldChar w:fldCharType="begin"/>
-      </w:r>
-      <w:r>
-        <w:instrText xml:space="preserve"> REF ZEqnNum591781 \* Charformat \! \* MERGEFORMAT </w:instrText>
-      </w:r>
-      <w:r>
-        <w:fldChar w:fldCharType="separate"/>
-      </w:r>
-      <w:r>
-        <w:instrText>(24)</w:instrText>
-      </w:r>
-      <w:r>
-        <w:fldChar w:fldCharType="end"/>
-      </w:r>
+      <w:fldSimple w:instr=" REF ZEqnNum591781 \* Charformat \! \* MERGEFORMAT ">
+        <w:r>
+          <w:instrText>(24)</w:instrText>
+        </w:r>
+      </w:fldSimple>
       <w:r>
         <w:fldChar w:fldCharType="end"/>
       </w:r>
@@ -4586,10 +4359,10 @@
           <w:position w:val="-30"/>
         </w:rPr>
         <w:object w:dxaOrig="4680" w:dyaOrig="720">
-          <v:shape id="_x0000_i1064" type="#_x0000_t75" style="width:234pt;height:36pt" o:ole="">
+          <v:shape id="_x0000_i1064" type="#_x0000_t75" style="width:233.9pt;height:36.2pt" o:ole="">
             <v:imagedata r:id="rId84" o:title=""/>
           </v:shape>
-          <o:OLEObject Type="Embed" ProgID="Equation.DSMT4" ShapeID="_x0000_i1064" DrawAspect="Content" ObjectID="_1567883298" r:id="rId85"/>
+          <o:OLEObject Type="Embed" ProgID="Equation.DSMT4" ShapeID="_x0000_i1064" DrawAspect="Content" ObjectID="_1568483154" r:id="rId85"/>
         </w:object>
       </w:r>
       <w:r>
@@ -4613,7 +4386,7 @@
       <w:r>
         <w:fldChar w:fldCharType="end"/>
       </w:r>
-      <w:bookmarkStart w:id="21" w:name="ZEqnNum709901"/>
+      <w:bookmarkStart w:id="22" w:name="ZEqnNum709901"/>
       <w:r>
         <w:instrText>(</w:instrText>
       </w:r>
@@ -4628,7 +4401,7 @@
       <w:r>
         <w:instrText>)</w:instrText>
       </w:r>
-      <w:bookmarkEnd w:id="21"/>
+      <w:bookmarkEnd w:id="22"/>
       <w:r>
         <w:fldChar w:fldCharType="end"/>
       </w:r>
@@ -4673,10 +4446,10 @@
           <w:position w:val="-28"/>
         </w:rPr>
         <w:object w:dxaOrig="2200" w:dyaOrig="700">
-          <v:shape id="_x0000_i1065" type="#_x0000_t75" style="width:110pt;height:35pt" o:ole="">
+          <v:shape id="_x0000_i1065" type="#_x0000_t75" style="width:109.85pt;height:34.95pt" o:ole="">
             <v:imagedata r:id="rId86" o:title=""/>
           </v:shape>
-          <o:OLEObject Type="Embed" ProgID="Equation.DSMT4" ShapeID="_x0000_i1065" DrawAspect="Content" ObjectID="_1567883299" r:id="rId87"/>
+          <o:OLEObject Type="Embed" ProgID="Equation.DSMT4" ShapeID="_x0000_i1065" DrawAspect="Content" ObjectID="_1568483155" r:id="rId87"/>
         </w:object>
       </w:r>
       <w:r>
@@ -4700,7 +4473,7 @@
       <w:r>
         <w:fldChar w:fldCharType="end"/>
       </w:r>
-      <w:bookmarkStart w:id="22" w:name="ZEqnNum664716"/>
+      <w:bookmarkStart w:id="23" w:name="ZEqnNum664716"/>
       <w:r>
         <w:instrText>(</w:instrText>
       </w:r>
@@ -4715,7 +4488,7 @@
       <w:r>
         <w:instrText>)</w:instrText>
       </w:r>
-      <w:bookmarkEnd w:id="22"/>
+      <w:bookmarkEnd w:id="23"/>
       <w:r>
         <w:fldChar w:fldCharType="end"/>
       </w:r>
@@ -4734,21 +4507,11 @@
       <w:r>
         <w:instrText xml:space="preserve"> GOTOBUTTON ZEqnNum664716  \* MERGEFORMAT </w:instrText>
       </w:r>
-      <w:r>
-        <w:fldChar w:fldCharType="begin"/>
-      </w:r>
-      <w:r>
-        <w:instrText xml:space="preserve"> REF ZEqnNum664716 \* Charformat \! \* MERGEFORMAT </w:instrText>
-      </w:r>
-      <w:r>
-        <w:fldChar w:fldCharType="separate"/>
-      </w:r>
-      <w:r>
-        <w:instrText>(27)</w:instrText>
-      </w:r>
-      <w:r>
-        <w:fldChar w:fldCharType="end"/>
-      </w:r>
+      <w:fldSimple w:instr=" REF ZEqnNum664716 \* Charformat \! \* MERGEFORMAT ">
+        <w:r>
+          <w:instrText>(27)</w:instrText>
+        </w:r>
+      </w:fldSimple>
       <w:r>
         <w:fldChar w:fldCharType="end"/>
       </w:r>
@@ -4770,10 +4533,10 @@
           <w:position w:val="-28"/>
         </w:rPr>
         <w:object w:dxaOrig="1460" w:dyaOrig="680">
-          <v:shape id="_x0000_i1066" type="#_x0000_t75" style="width:73pt;height:34.5pt" o:ole="">
+          <v:shape id="_x0000_i1066" type="#_x0000_t75" style="width:72.85pt;height:34.55pt" o:ole="">
             <v:imagedata r:id="rId88" o:title=""/>
           </v:shape>
-          <o:OLEObject Type="Embed" ProgID="Equation.DSMT4" ShapeID="_x0000_i1066" DrawAspect="Content" ObjectID="_1567883300" r:id="rId89"/>
+          <o:OLEObject Type="Embed" ProgID="Equation.DSMT4" ShapeID="_x0000_i1066" DrawAspect="Content" ObjectID="_1568483156" r:id="rId89"/>
         </w:object>
       </w:r>
       <w:r>
@@ -4828,10 +4591,10 @@
           <w:position w:val="-6"/>
         </w:rPr>
         <w:object w:dxaOrig="660" w:dyaOrig="320">
-          <v:shape id="_x0000_i1067" type="#_x0000_t75" style="width:33pt;height:15.5pt" o:ole="">
+          <v:shape id="_x0000_i1067" type="#_x0000_t75" style="width:32.9pt;height:15.4pt" o:ole="">
             <v:imagedata r:id="rId90" o:title=""/>
           </v:shape>
-          <o:OLEObject Type="Embed" ProgID="Equation.DSMT4" ShapeID="_x0000_i1067" DrawAspect="Content" ObjectID="_1567883301" r:id="rId91"/>
+          <o:OLEObject Type="Embed" ProgID="Equation.DSMT4" ShapeID="_x0000_i1067" DrawAspect="Content" ObjectID="_1568483157" r:id="rId91"/>
         </w:object>
       </w:r>
       <w:r>
@@ -4843,21 +4606,11 @@
       <w:r>
         <w:instrText xml:space="preserve"> GOTOBUTTON ZEqnNum709901  \* MERGEFORMAT </w:instrText>
       </w:r>
-      <w:r>
-        <w:fldChar w:fldCharType="begin"/>
-      </w:r>
-      <w:r>
-        <w:instrText xml:space="preserve"> REF ZEqnNum709901 \* Charformat \! \* MERGEFORMAT </w:instrText>
-      </w:r>
-      <w:r>
-        <w:fldChar w:fldCharType="separate"/>
-      </w:r>
-      <w:r>
-        <w:instrText>(26)</w:instrText>
-      </w:r>
-      <w:r>
-        <w:fldChar w:fldCharType="end"/>
-      </w:r>
+      <w:fldSimple w:instr=" REF ZEqnNum709901 \* Charformat \! \* MERGEFORMAT ">
+        <w:r>
+          <w:instrText>(26)</w:instrText>
+        </w:r>
+      </w:fldSimple>
       <w:r>
         <w:fldChar w:fldCharType="end"/>
       </w:r>
@@ -4888,10 +4641,10 @@
           <w:position w:val="-28"/>
         </w:rPr>
         <w:object w:dxaOrig="3280" w:dyaOrig="680">
-          <v:shape id="_x0000_i1068" type="#_x0000_t75" style="width:164pt;height:34.5pt" o:ole="">
+          <v:shape id="_x0000_i1068" type="#_x0000_t75" style="width:164pt;height:34.55pt" o:ole="">
             <v:imagedata r:id="rId92" o:title=""/>
           </v:shape>
-          <o:OLEObject Type="Embed" ProgID="Equation.DSMT4" ShapeID="_x0000_i1068" DrawAspect="Content" ObjectID="_1567883302" r:id="rId93"/>
+          <o:OLEObject Type="Embed" ProgID="Equation.DSMT4" ShapeID="_x0000_i1068" DrawAspect="Content" ObjectID="_1568483158" r:id="rId93"/>
         </w:object>
       </w:r>
       <w:r>
@@ -4947,10 +4700,10 @@
           <w:position w:val="-24"/>
         </w:rPr>
         <w:object w:dxaOrig="1380" w:dyaOrig="620">
-          <v:shape id="_x0000_i1069" type="#_x0000_t75" style="width:69.5pt;height:30.5pt" o:ole="">
+          <v:shape id="_x0000_i1069" type="#_x0000_t75" style="width:69.5pt;height:30.4pt" o:ole="">
             <v:imagedata r:id="rId94" o:title=""/>
           </v:shape>
-          <o:OLEObject Type="Embed" ProgID="Equation.DSMT4" ShapeID="_x0000_i1069" DrawAspect="Content" ObjectID="_1567883303" r:id="rId95"/>
+          <o:OLEObject Type="Embed" ProgID="Equation.DSMT4" ShapeID="_x0000_i1069" DrawAspect="Content" ObjectID="_1568483159" r:id="rId95"/>
         </w:object>
       </w:r>
       <w:r>
@@ -4971,10 +4724,10 @@
           <w:position w:val="-28"/>
         </w:rPr>
         <w:object w:dxaOrig="2439" w:dyaOrig="680">
-          <v:shape id="_x0000_i1070" type="#_x0000_t75" style="width:122pt;height:34.5pt" o:ole="">
+          <v:shape id="_x0000_i1070" type="#_x0000_t75" style="width:121.95pt;height:34.55pt" o:ole="">
             <v:imagedata r:id="rId96" o:title=""/>
           </v:shape>
-          <o:OLEObject Type="Embed" ProgID="Equation.DSMT4" ShapeID="_x0000_i1070" DrawAspect="Content" ObjectID="_1567883304" r:id="rId97"/>
+          <o:OLEObject Type="Embed" ProgID="Equation.DSMT4" ShapeID="_x0000_i1070" DrawAspect="Content" ObjectID="_1568483160" r:id="rId97"/>
         </w:object>
       </w:r>
       <w:r>
@@ -5042,21 +4795,11 @@
       <w:r>
         <w:instrText xml:space="preserve"> GOTOBUTTON ZEqnNum177087  \* MERGEFORMAT </w:instrText>
       </w:r>
-      <w:r>
-        <w:fldChar w:fldCharType="begin"/>
-      </w:r>
-      <w:r>
-        <w:instrText xml:space="preserve"> REF ZEqnNum177087 \* Charformat \! \* MERGEFORMAT </w:instrText>
-      </w:r>
-      <w:r>
-        <w:fldChar w:fldCharType="separate"/>
-      </w:r>
-      <w:r>
-        <w:instrText>(23)</w:instrText>
-      </w:r>
-      <w:r>
-        <w:fldChar w:fldCharType="end"/>
-      </w:r>
+      <w:fldSimple w:instr=" REF ZEqnNum177087 \* Charformat \! \* MERGEFORMAT ">
+        <w:r>
+          <w:instrText>(23)</w:instrText>
+        </w:r>
+      </w:fldSimple>
       <w:r>
         <w:fldChar w:fldCharType="end"/>
       </w:r>
@@ -5081,10 +4824,10 @@
           <w:position w:val="-66"/>
         </w:rPr>
         <w:object w:dxaOrig="2439" w:dyaOrig="1440">
-          <v:shape id="_x0000_i1071" type="#_x0000_t75" style="width:122pt;height:1in" o:ole="">
+          <v:shape id="_x0000_i1071" type="#_x0000_t75" style="width:121.95pt;height:1in" o:ole="">
             <v:imagedata r:id="rId98" o:title=""/>
           </v:shape>
-          <o:OLEObject Type="Embed" ProgID="Equation.DSMT4" ShapeID="_x0000_i1071" DrawAspect="Content" ObjectID="_1567883305" r:id="rId99"/>
+          <o:OLEObject Type="Embed" ProgID="Equation.DSMT4" ShapeID="_x0000_i1071" DrawAspect="Content" ObjectID="_1568483161" r:id="rId99"/>
         </w:object>
       </w:r>
       <w:r>
@@ -5108,7 +4851,7 @@
       <w:r>
         <w:fldChar w:fldCharType="end"/>
       </w:r>
-      <w:bookmarkStart w:id="23" w:name="ZEqnNum143186"/>
+      <w:bookmarkStart w:id="24" w:name="ZEqnNum143186"/>
       <w:r>
         <w:instrText>(</w:instrText>
       </w:r>
@@ -5123,7 +4866,7 @@
       <w:r>
         <w:instrText>)</w:instrText>
       </w:r>
-      <w:bookmarkEnd w:id="23"/>
+      <w:bookmarkEnd w:id="24"/>
       <w:r>
         <w:fldChar w:fldCharType="end"/>
       </w:r>
@@ -5306,10 +5049,10 @@
           <w:position w:val="-12"/>
         </w:rPr>
         <w:object w:dxaOrig="240" w:dyaOrig="360">
-          <v:shape id="_x0000_i1072" type="#_x0000_t75" style="width:12pt;height:17.5pt" o:ole="">
+          <v:shape id="_x0000_i1072" type="#_x0000_t75" style="width:12.05pt;height:17.5pt" o:ole="">
             <v:imagedata r:id="rId100" o:title=""/>
           </v:shape>
-          <o:OLEObject Type="Embed" ProgID="Equation.DSMT4" ShapeID="_x0000_i1072" DrawAspect="Content" ObjectID="_1567883306" r:id="rId101"/>
+          <o:OLEObject Type="Embed" ProgID="Equation.DSMT4" ShapeID="_x0000_i1072" DrawAspect="Content" ObjectID="_1568483162" r:id="rId101"/>
         </w:object>
       </w:r>
       <w:r>
@@ -5324,21 +5067,11 @@
       <w:r>
         <w:instrText xml:space="preserve"> GOTOBUTTON ZEqnNum143186  \* MERGEFORMAT </w:instrText>
       </w:r>
-      <w:r>
-        <w:fldChar w:fldCharType="begin"/>
-      </w:r>
-      <w:r>
-        <w:instrText xml:space="preserve"> REF ZEqnNum143186 \* Charformat \! \* MERGEFORMAT </w:instrText>
-      </w:r>
-      <w:r>
-        <w:fldChar w:fldCharType="separate"/>
-      </w:r>
-      <w:r>
-        <w:instrText>(31)</w:instrText>
-      </w:r>
-      <w:r>
-        <w:fldChar w:fldCharType="end"/>
-      </w:r>
+      <w:fldSimple w:instr=" REF ZEqnNum143186 \* Charformat \! \* MERGEFORMAT ">
+        <w:r>
+          <w:instrText>(31)</w:instrText>
+        </w:r>
+      </w:fldSimple>
       <w:r>
         <w:fldChar w:fldCharType="end"/>
       </w:r>
@@ -5387,10 +5120,10 @@
           <w:position w:val="-10"/>
         </w:rPr>
         <w:object w:dxaOrig="760" w:dyaOrig="320">
-          <v:shape id="_x0000_i1073" type="#_x0000_t75" style="width:37.5pt;height:15.5pt" o:ole="">
+          <v:shape id="_x0000_i1073" type="#_x0000_t75" style="width:37.45pt;height:15.4pt" o:ole="">
             <v:imagedata r:id="rId102" o:title=""/>
           </v:shape>
-          <o:OLEObject Type="Embed" ProgID="Equation.DSMT4" ShapeID="_x0000_i1073" DrawAspect="Content" ObjectID="_1567883307" r:id="rId103"/>
+          <o:OLEObject Type="Embed" ProgID="Equation.DSMT4" ShapeID="_x0000_i1073" DrawAspect="Content" ObjectID="_1568483163" r:id="rId103"/>
         </w:object>
       </w:r>
       <w:r>
@@ -5429,10 +5162,10 @@
           <w:position w:val="-26"/>
         </w:rPr>
         <w:object w:dxaOrig="3500" w:dyaOrig="639">
-          <v:shape id="_x0000_i1074" type="#_x0000_t75" style="width:174.5pt;height:32pt" o:ole="">
+          <v:shape id="_x0000_i1074" type="#_x0000_t75" style="width:174.4pt;height:32.05pt" o:ole="">
             <v:imagedata r:id="rId104" o:title=""/>
           </v:shape>
-          <o:OLEObject Type="Embed" ProgID="Equation.DSMT4" ShapeID="_x0000_i1074" DrawAspect="Content" ObjectID="_1567883308" r:id="rId105"/>
+          <o:OLEObject Type="Embed" ProgID="Equation.DSMT4" ShapeID="_x0000_i1074" DrawAspect="Content" ObjectID="_1568483164" r:id="rId105"/>
         </w:object>
       </w:r>
       <w:r>
@@ -5456,7 +5189,7 @@
       <w:r>
         <w:fldChar w:fldCharType="end"/>
       </w:r>
-      <w:bookmarkStart w:id="24" w:name="ZEqnNum715492"/>
+      <w:bookmarkStart w:id="25" w:name="ZEqnNum715492"/>
       <w:r>
         <w:instrText>(</w:instrText>
       </w:r>
@@ -5471,7 +5204,7 @@
       <w:r>
         <w:instrText>)</w:instrText>
       </w:r>
-      <w:bookmarkEnd w:id="24"/>
+      <w:bookmarkEnd w:id="25"/>
       <w:r>
         <w:fldChar w:fldCharType="end"/>
       </w:r>
@@ -5489,10 +5222,10 @@
           <w:position w:val="-24"/>
         </w:rPr>
         <w:object w:dxaOrig="1320" w:dyaOrig="620">
-          <v:shape id="_x0000_i1075" type="#_x0000_t75" style="width:66pt;height:30.5pt" o:ole="">
+          <v:shape id="_x0000_i1075" type="#_x0000_t75" style="width:66.15pt;height:30.4pt" o:ole="">
             <v:imagedata r:id="rId106" o:title=""/>
           </v:shape>
-          <o:OLEObject Type="Embed" ProgID="Equation.DSMT4" ShapeID="_x0000_i1075" DrawAspect="Content" ObjectID="_1567883309" r:id="rId107"/>
+          <o:OLEObject Type="Embed" ProgID="Equation.DSMT4" ShapeID="_x0000_i1075" DrawAspect="Content" ObjectID="_1568483165" r:id="rId107"/>
         </w:object>
       </w:r>
       <w:r>
@@ -5518,10 +5251,10 @@
           <w:position w:val="-6"/>
         </w:rPr>
         <w:object w:dxaOrig="920" w:dyaOrig="320">
-          <v:shape id="_x0000_i1076" type="#_x0000_t75" style="width:46pt;height:15.5pt" o:ole="">
+          <v:shape id="_x0000_i1076" type="#_x0000_t75" style="width:46.2pt;height:15.4pt" o:ole="">
             <v:imagedata r:id="rId108" o:title=""/>
           </v:shape>
-          <o:OLEObject Type="Embed" ProgID="Equation.DSMT4" ShapeID="_x0000_i1076" DrawAspect="Content" ObjectID="_1567883310" r:id="rId109"/>
+          <o:OLEObject Type="Embed" ProgID="Equation.DSMT4" ShapeID="_x0000_i1076" DrawAspect="Content" ObjectID="_1568483166" r:id="rId109"/>
         </w:object>
       </w:r>
       <w:r>
@@ -5571,10 +5304,10 @@
           <w:position w:val="-6"/>
         </w:rPr>
         <w:object w:dxaOrig="859" w:dyaOrig="320">
-          <v:shape id="_x0000_i1077" type="#_x0000_t75" style="width:43pt;height:15.5pt" o:ole="">
+          <v:shape id="_x0000_i1077" type="#_x0000_t75" style="width:42.85pt;height:15.4pt" o:ole="">
             <v:imagedata r:id="rId110" o:title=""/>
           </v:shape>
-          <o:OLEObject Type="Embed" ProgID="Equation.DSMT4" ShapeID="_x0000_i1077" DrawAspect="Content" ObjectID="_1567883311" r:id="rId111"/>
+          <o:OLEObject Type="Embed" ProgID="Equation.DSMT4" ShapeID="_x0000_i1077" DrawAspect="Content" ObjectID="_1568483167" r:id="rId111"/>
         </w:object>
       </w:r>
       <w:r>
@@ -5607,10 +5340,10 @@
           <w:position w:val="-26"/>
         </w:rPr>
         <w:object w:dxaOrig="5319" w:dyaOrig="700">
-          <v:shape id="_x0000_i1078" type="#_x0000_t75" style="width:266pt;height:35pt" o:ole="">
+          <v:shape id="_x0000_i1078" type="#_x0000_t75" style="width:265.95pt;height:34.95pt" o:ole="">
             <v:imagedata r:id="rId112" o:title=""/>
           </v:shape>
-          <o:OLEObject Type="Embed" ProgID="Equation.DSMT4" ShapeID="_x0000_i1078" DrawAspect="Content" ObjectID="_1567883312" r:id="rId113"/>
+          <o:OLEObject Type="Embed" ProgID="Equation.DSMT4" ShapeID="_x0000_i1078" DrawAspect="Content" ObjectID="_1568483168" r:id="rId113"/>
         </w:object>
       </w:r>
       <w:r>
@@ -5634,7 +5367,7 @@
       <w:r>
         <w:fldChar w:fldCharType="end"/>
       </w:r>
-      <w:bookmarkStart w:id="25" w:name="ZEqnNum526399"/>
+      <w:bookmarkStart w:id="26" w:name="ZEqnNum526399"/>
       <w:r>
         <w:instrText>(</w:instrText>
       </w:r>
@@ -5649,7 +5382,7 @@
       <w:r>
         <w:instrText>)</w:instrText>
       </w:r>
-      <w:bookmarkEnd w:id="25"/>
+      <w:bookmarkEnd w:id="26"/>
       <w:r>
         <w:fldChar w:fldCharType="end"/>
       </w:r>
@@ -5677,10 +5410,10 @@
           <w:position w:val="-28"/>
         </w:rPr>
         <w:object w:dxaOrig="2380" w:dyaOrig="660">
-          <v:shape id="_x0000_i1079" type="#_x0000_t75" style="width:119pt;height:33pt" o:ole="">
+          <v:shape id="_x0000_i1079" type="#_x0000_t75" style="width:119.05pt;height:32.9pt" o:ole="">
             <v:imagedata r:id="rId114" o:title=""/>
           </v:shape>
-          <o:OLEObject Type="Embed" ProgID="Equation.DSMT4" ShapeID="_x0000_i1079" DrawAspect="Content" ObjectID="_1567883313" r:id="rId115"/>
+          <o:OLEObject Type="Embed" ProgID="Equation.DSMT4" ShapeID="_x0000_i1079" DrawAspect="Content" ObjectID="_1568483169" r:id="rId115"/>
         </w:object>
       </w:r>
       <w:r>
@@ -5777,21 +5510,11 @@
       <w:r>
         <w:instrText xml:space="preserve"> GOTOBUTTON ZEqnNum715492  \* MERGEFORMAT </w:instrText>
       </w:r>
-      <w:r>
-        <w:fldChar w:fldCharType="begin"/>
-      </w:r>
-      <w:r>
-        <w:instrText xml:space="preserve"> REF ZEqnNum715492 \* Charformat \! \* MERGEFORMAT </w:instrText>
-      </w:r>
-      <w:r>
-        <w:fldChar w:fldCharType="separate"/>
-      </w:r>
-      <w:r>
-        <w:instrText>(32)</w:instrText>
-      </w:r>
-      <w:r>
-        <w:fldChar w:fldCharType="end"/>
-      </w:r>
+      <w:fldSimple w:instr=" REF ZEqnNum715492 \* Charformat \! \* MERGEFORMAT ">
+        <w:r>
+          <w:instrText>(32)</w:instrText>
+        </w:r>
+      </w:fldSimple>
       <w:r>
         <w:fldChar w:fldCharType="end"/>
       </w:r>
@@ -5804,21 +5527,11 @@
       <w:r>
         <w:instrText xml:space="preserve"> GOTOBUTTON ZEqnNum526399  \* MERGEFORMAT </w:instrText>
       </w:r>
-      <w:r>
-        <w:fldChar w:fldCharType="begin"/>
-      </w:r>
-      <w:r>
-        <w:instrText xml:space="preserve"> REF ZEqnNum526399 \* Charformat \! \* MERGEFORMAT </w:instrText>
-      </w:r>
-      <w:r>
-        <w:fldChar w:fldCharType="separate"/>
-      </w:r>
-      <w:r>
-        <w:instrText>(33)</w:instrText>
-      </w:r>
-      <w:r>
-        <w:fldChar w:fldCharType="end"/>
-      </w:r>
+      <w:fldSimple w:instr=" REF ZEqnNum526399 \* Charformat \! \* MERGEFORMAT ">
+        <w:r>
+          <w:instrText>(33)</w:instrText>
+        </w:r>
+      </w:fldSimple>
       <w:r>
         <w:fldChar w:fldCharType="end"/>
       </w:r>
@@ -5840,10 +5553,10 @@
           <w:position w:val="-32"/>
         </w:rPr>
         <w:object w:dxaOrig="4300" w:dyaOrig="760">
-          <v:shape id="_x0000_i1080" type="#_x0000_t75" style="width:215.5pt;height:37.5pt" o:ole="">
+          <v:shape id="_x0000_i1080" type="#_x0000_t75" style="width:215.6pt;height:37.45pt" o:ole="">
             <v:imagedata r:id="rId116" o:title=""/>
           </v:shape>
-          <o:OLEObject Type="Embed" ProgID="Equation.DSMT4" ShapeID="_x0000_i1080" DrawAspect="Content" ObjectID="_1567883314" r:id="rId117"/>
+          <o:OLEObject Type="Embed" ProgID="Equation.DSMT4" ShapeID="_x0000_i1080" DrawAspect="Content" ObjectID="_1568483170" r:id="rId117"/>
         </w:object>
       </w:r>
       <w:r>
@@ -5867,7 +5580,7 @@
       <w:r>
         <w:fldChar w:fldCharType="end"/>
       </w:r>
-      <w:bookmarkStart w:id="26" w:name="ZEqnNum317204"/>
+      <w:bookmarkStart w:id="27" w:name="ZEqnNum317204"/>
       <w:r>
         <w:instrText>(</w:instrText>
       </w:r>
@@ -5882,7 +5595,7 @@
       <w:r>
         <w:instrText>)</w:instrText>
       </w:r>
-      <w:bookmarkEnd w:id="26"/>
+      <w:bookmarkEnd w:id="27"/>
       <w:r>
         <w:fldChar w:fldCharType="end"/>
       </w:r>
@@ -5898,8 +5611,6 @@
         <w:pStyle w:val="Heading2"/>
         <w:spacing w:before="72" w:after="72"/>
       </w:pPr>
-      <w:bookmarkStart w:id="27" w:name="_GoBack"/>
-      <w:bookmarkEnd w:id="27"/>
       <w:r>
         <w:t>Parameter estimation</w:t>
       </w:r>
@@ -5917,10 +5628,10 @@
           <w:position w:val="-16"/>
         </w:rPr>
         <w:object w:dxaOrig="1760" w:dyaOrig="420">
-          <v:shape id="_x0000_i1081" type="#_x0000_t75" style="width:87.5pt;height:21pt" o:ole="">
+          <v:shape id="_x0000_i1081" type="#_x0000_t75" style="width:87.4pt;height:20.8pt" o:ole="">
             <v:imagedata r:id="rId30" o:title=""/>
           </v:shape>
-          <o:OLEObject Type="Embed" ProgID="Equation.DSMT4" ShapeID="_x0000_i1081" DrawAspect="Content" ObjectID="_1567883315" r:id="rId118"/>
+          <o:OLEObject Type="Embed" ProgID="Equation.DSMT4" ShapeID="_x0000_i1081" DrawAspect="Content" ObjectID="_1568483171" r:id="rId118"/>
         </w:object>
       </w:r>
       <w:r>
@@ -5943,14 +5654,23 @@
           <w:position w:val="-10"/>
         </w:rPr>
         <w:object w:dxaOrig="820" w:dyaOrig="360">
-          <v:shape id="_x0000_i1082" type="#_x0000_t75" style="width:41.5pt;height:17.5pt" o:ole="">
+          <v:shape id="_x0000_i1082" type="#_x0000_t75" style="width:41.6pt;height:17.5pt" o:ole="">
             <v:imagedata r:id="rId119" o:title=""/>
           </v:shape>
-          <o:OLEObject Type="Embed" ProgID="Equation.DSMT4" ShapeID="_x0000_i1082" DrawAspect="Content" ObjectID="_1567883316" r:id="rId120"/>
+          <o:OLEObject Type="Embed" ProgID="Equation.DSMT4" ShapeID="_x0000_i1082" DrawAspect="Content" ObjectID="_1568483172" r:id="rId120"/>
         </w:object>
       </w:r>
       <w:r>
-        <w:t xml:space="preserve"> will be notated by a simple f. Then, the logistic regression model in </w:t>
+        <w:t xml:space="preserve"> will be notated by a simple </w:t>
+      </w:r>
+      <w:r>
+        <w:rPr>
+          <w:i/>
+        </w:rPr>
+        <w:t>f</w:t>
+      </w:r>
+      <w:r>
+        <w:t xml:space="preserve">. Then, the logistic regression model in </w:t>
       </w:r>
       <w:r>
         <w:fldChar w:fldCharType="begin"/>
@@ -5958,21 +5678,11 @@
       <w:r>
         <w:instrText xml:space="preserve"> GOTOBUTTON ZEqnNum317204  \* MERGEFORMAT </w:instrText>
       </w:r>
-      <w:r>
-        <w:fldChar w:fldCharType="begin"/>
-      </w:r>
-      <w:r>
-        <w:instrText xml:space="preserve"> REF ZEqnNum317204 \* Charformat \! \* MERGEFORMAT </w:instrText>
-      </w:r>
-      <w:r>
-        <w:fldChar w:fldCharType="separate"/>
-      </w:r>
-      <w:r>
-        <w:instrText>(35)</w:instrText>
-      </w:r>
-      <w:r>
-        <w:fldChar w:fldCharType="end"/>
-      </w:r>
+      <w:fldSimple w:instr=" REF ZEqnNum317204 \* Charformat \! \* MERGEFORMAT ">
+        <w:r>
+          <w:instrText>(35)</w:instrText>
+        </w:r>
+      </w:fldSimple>
       <w:r>
         <w:fldChar w:fldCharType="end"/>
       </w:r>
@@ -5994,10 +5704,10 @@
           <w:position w:val="-10"/>
         </w:rPr>
         <w:object w:dxaOrig="2500" w:dyaOrig="360">
-          <v:shape id="_x0000_i1083" type="#_x0000_t75" style="width:124.5pt;height:17.5pt" o:ole="">
+          <v:shape id="_x0000_i1083" type="#_x0000_t75" style="width:124.45pt;height:17.5pt" o:ole="">
             <v:imagedata r:id="rId121" o:title=""/>
           </v:shape>
-          <o:OLEObject Type="Embed" ProgID="Equation.DSMT4" ShapeID="_x0000_i1083" DrawAspect="Content" ObjectID="_1567883317" r:id="rId122"/>
+          <o:OLEObject Type="Embed" ProgID="Equation.DSMT4" ShapeID="_x0000_i1083" DrawAspect="Content" ObjectID="_1568483173" r:id="rId122"/>
         </w:object>
       </w:r>
       <w:r>
@@ -6071,10 +5781,10 @@
           <w:position w:val="-28"/>
         </w:rPr>
         <w:object w:dxaOrig="2780" w:dyaOrig="680">
-          <v:shape id="_x0000_i1084" type="#_x0000_t75" style="width:139pt;height:34.5pt" o:ole="">
+          <v:shape id="_x0000_i1084" type="#_x0000_t75" style="width:139pt;height:34.55pt" o:ole="">
             <v:imagedata r:id="rId123" o:title=""/>
           </v:shape>
-          <o:OLEObject Type="Embed" ProgID="Equation.DSMT4" ShapeID="_x0000_i1084" DrawAspect="Content" ObjectID="_1567883318" r:id="rId124"/>
+          <o:OLEObject Type="Embed" ProgID="Equation.DSMT4" ShapeID="_x0000_i1084" DrawAspect="Content" ObjectID="_1568483174" r:id="rId124"/>
         </w:object>
       </w:r>
       <w:r>
@@ -6129,10 +5839,10 @@
           <w:position w:val="-12"/>
         </w:rPr>
         <w:object w:dxaOrig="1320" w:dyaOrig="380">
-          <v:shape id="_x0000_i1085" type="#_x0000_t75" style="width:66pt;height:19.5pt" o:ole="">
+          <v:shape id="_x0000_i1085" type="#_x0000_t75" style="width:66.15pt;height:19.55pt" o:ole="">
             <v:imagedata r:id="rId125" o:title=""/>
           </v:shape>
-          <o:OLEObject Type="Embed" ProgID="Equation.DSMT4" ShapeID="_x0000_i1085" DrawAspect="Content" ObjectID="_1567883319" r:id="rId126"/>
+          <o:OLEObject Type="Embed" ProgID="Equation.DSMT4" ShapeID="_x0000_i1085" DrawAspect="Content" ObjectID="_1568483175" r:id="rId126"/>
         </w:object>
       </w:r>
       <w:r>
@@ -6156,10 +5866,10 @@
           <w:position w:val="-28"/>
         </w:rPr>
         <w:object w:dxaOrig="5440" w:dyaOrig="680">
-          <v:shape id="_x0000_i2949" type="#_x0000_t75" style="width:272.5pt;height:34.5pt" o:ole="">
+          <v:shape id="_x0000_i1086" type="#_x0000_t75" style="width:272.6pt;height:34.55pt" o:ole="">
             <v:imagedata r:id="rId127" o:title=""/>
           </v:shape>
-          <o:OLEObject Type="Embed" ProgID="Equation.DSMT4" ShapeID="_x0000_i2949" DrawAspect="Content" ObjectID="_1567883320" r:id="rId128"/>
+          <o:OLEObject Type="Embed" ProgID="Equation.DSMT4" ShapeID="_x0000_i1086" DrawAspect="Content" ObjectID="_1568483176" r:id="rId128"/>
         </w:object>
       </w:r>
       <w:r>
@@ -6246,10 +5956,10 @@
           <w:position w:val="-28"/>
         </w:rPr>
         <w:object w:dxaOrig="2160" w:dyaOrig="660">
-          <v:shape id="_x0000_i1087" type="#_x0000_t75" style="width:108pt;height:33pt" o:ole="">
+          <v:shape id="_x0000_i1087" type="#_x0000_t75" style="width:108.2pt;height:32.9pt" o:ole="">
             <v:imagedata r:id="rId129" o:title=""/>
           </v:shape>
-          <o:OLEObject Type="Embed" ProgID="Equation.DSMT4" ShapeID="_x0000_i1087" DrawAspect="Content" ObjectID="_1567883321" r:id="rId130"/>
+          <o:OLEObject Type="Embed" ProgID="Equation.DSMT4" ShapeID="_x0000_i1087" DrawAspect="Content" ObjectID="_1568483177" r:id="rId130"/>
         </w:object>
       </w:r>
       <w:r>
@@ -6317,10 +6027,10 @@
           <w:position w:val="-24"/>
         </w:rPr>
         <w:object w:dxaOrig="5340" w:dyaOrig="660">
-          <v:shape id="_x0000_i1088" type="#_x0000_t75" style="width:267pt;height:33pt" o:ole="">
+          <v:shape id="_x0000_i1088" type="#_x0000_t75" style="width:267.2pt;height:32.9pt" o:ole="">
             <v:imagedata r:id="rId131" o:title=""/>
           </v:shape>
-          <o:OLEObject Type="Embed" ProgID="Equation.DSMT4" ShapeID="_x0000_i1088" DrawAspect="Content" ObjectID="_1567883322" r:id="rId132"/>
+          <o:OLEObject Type="Embed" ProgID="Equation.DSMT4" ShapeID="_x0000_i1088" DrawAspect="Content" ObjectID="_1568483178" r:id="rId132"/>
         </w:object>
       </w:r>
       <w:r>
@@ -6378,10 +6088,10 @@
           <w:position w:val="-10"/>
         </w:rPr>
         <w:object w:dxaOrig="740" w:dyaOrig="320">
-          <v:shape id="_x0000_i1089" type="#_x0000_t75" style="width:37pt;height:15.5pt" o:ole="">
+          <v:shape id="_x0000_i1089" type="#_x0000_t75" style="width:37.05pt;height:15.4pt" o:ole="">
             <v:imagedata r:id="rId133" o:title=""/>
           </v:shape>
-          <o:OLEObject Type="Embed" ProgID="Equation.DSMT4" ShapeID="_x0000_i1089" DrawAspect="Content" ObjectID="_1567883323" r:id="rId134"/>
+          <o:OLEObject Type="Embed" ProgID="Equation.DSMT4" ShapeID="_x0000_i1089" DrawAspect="Content" ObjectID="_1568483179" r:id="rId134"/>
         </w:object>
       </w:r>
       <w:r>
@@ -6411,10 +6121,10 @@
           <w:position w:val="-98"/>
         </w:rPr>
         <w:object w:dxaOrig="3180" w:dyaOrig="2100">
-          <v:shape id="_x0000_i2899" type="#_x0000_t75" style="width:159pt;height:105pt" o:ole="">
+          <v:shape id="_x0000_i1090" type="#_x0000_t75" style="width:159pt;height:104.9pt" o:ole="">
             <v:imagedata r:id="rId135" o:title=""/>
           </v:shape>
-          <o:OLEObject Type="Embed" ProgID="Equation.DSMT4" ShapeID="_x0000_i2899" DrawAspect="Content" ObjectID="_1567883324" r:id="rId136"/>
+          <o:OLEObject Type="Embed" ProgID="Equation.DSMT4" ShapeID="_x0000_i1090" DrawAspect="Content" ObjectID="_1568483180" r:id="rId136"/>
         </w:object>
       </w:r>
       <w:r>
@@ -6469,10 +6179,10 @@
           <w:position w:val="-10"/>
         </w:rPr>
         <w:object w:dxaOrig="740" w:dyaOrig="320">
-          <v:shape id="_x0000_i1091" type="#_x0000_t75" style="width:37pt;height:15.5pt" o:ole="">
+          <v:shape id="_x0000_i1091" type="#_x0000_t75" style="width:37.05pt;height:15.4pt" o:ole="">
             <v:imagedata r:id="rId137" o:title=""/>
           </v:shape>
-          <o:OLEObject Type="Embed" ProgID="Equation.DSMT4" ShapeID="_x0000_i1091" DrawAspect="Content" ObjectID="_1567883325" r:id="rId138"/>
+          <o:OLEObject Type="Embed" ProgID="Equation.DSMT4" ShapeID="_x0000_i1091" DrawAspect="Content" ObjectID="_1568483181" r:id="rId138"/>
         </w:object>
       </w:r>
       <w:r>
@@ -6503,10 +6213,10 @@
           <w:position w:val="-98"/>
         </w:rPr>
         <w:object w:dxaOrig="3680" w:dyaOrig="2079">
-          <v:shape id="_x0000_i1092" type="#_x0000_t75" style="width:184pt;height:104.5pt" o:ole="">
+          <v:shape id="_x0000_i1092" type="#_x0000_t75" style="width:183.95pt;height:104.45pt" o:ole="">
             <v:imagedata r:id="rId139" o:title=""/>
           </v:shape>
-          <o:OLEObject Type="Embed" ProgID="Equation.DSMT4" ShapeID="_x0000_i1092" DrawAspect="Content" ObjectID="_1567883326" r:id="rId140"/>
+          <o:OLEObject Type="Embed" ProgID="Equation.DSMT4" ShapeID="_x0000_i1092" DrawAspect="Content" ObjectID="_1568483182" r:id="rId140"/>
         </w:object>
       </w:r>
       <w:r>
@@ -6571,10 +6281,10 @@
           <w:position w:val="-32"/>
         </w:rPr>
         <w:object w:dxaOrig="2079" w:dyaOrig="760">
-          <v:shape id="_x0000_i1093" type="#_x0000_t75" style="width:104.5pt;height:37.5pt" o:ole="">
+          <v:shape id="_x0000_i1093" type="#_x0000_t75" style="width:104.45pt;height:37.45pt" o:ole="">
             <v:imagedata r:id="rId141" o:title=""/>
           </v:shape>
-          <o:OLEObject Type="Embed" ProgID="Equation.DSMT4" ShapeID="_x0000_i1093" DrawAspect="Content" ObjectID="_1567883327" r:id="rId142"/>
+          <o:OLEObject Type="Embed" ProgID="Equation.DSMT4" ShapeID="_x0000_i1093" DrawAspect="Content" ObjectID="_1568483183" r:id="rId142"/>
         </w:object>
       </w:r>
       <w:r>
@@ -6641,10 +6351,10 @@
           <w:position w:val="-32"/>
         </w:rPr>
         <w:object w:dxaOrig="6200" w:dyaOrig="760">
-          <v:shape id="_x0000_i3059" type="#_x0000_t75" style="width:309.5pt;height:37.5pt" o:ole="">
+          <v:shape id="_x0000_i1094" type="#_x0000_t75" style="width:309.25pt;height:37.45pt" o:ole="">
             <v:imagedata r:id="rId143" o:title=""/>
           </v:shape>
-          <o:OLEObject Type="Embed" ProgID="Equation.DSMT4" ShapeID="_x0000_i3059" DrawAspect="Content" ObjectID="_1567883328" r:id="rId144"/>
+          <o:OLEObject Type="Embed" ProgID="Equation.DSMT4" ShapeID="_x0000_i1094" DrawAspect="Content" ObjectID="_1568483184" r:id="rId144"/>
         </w:object>
       </w:r>
       <w:r>
@@ -6700,21 +6410,11 @@
       <w:r>
         <w:instrText xml:space="preserve"> GOTOBUTTON ZEqnNum655946  \* MERGEFORMAT </w:instrText>
       </w:r>
-      <w:r>
-        <w:fldChar w:fldCharType="begin"/>
-      </w:r>
-      <w:r>
-        <w:instrText xml:space="preserve"> REF ZEqnNum655946 \* Charformat \! \* MERGEFORMAT </w:instrText>
-      </w:r>
-      <w:r>
-        <w:fldChar w:fldCharType="separate"/>
-      </w:r>
-      <w:r>
-        <w:instrText>(38)</w:instrText>
-      </w:r>
-      <w:r>
-        <w:fldChar w:fldCharType="end"/>
-      </w:r>
+      <w:fldSimple w:instr=" REF ZEqnNum655946 \* Charformat \! \* MERGEFORMAT ">
+        <w:r>
+          <w:instrText>(38)</w:instrText>
+        </w:r>
+      </w:fldSimple>
       <w:r>
         <w:fldChar w:fldCharType="end"/>
       </w:r>
@@ -6736,10 +6436,10 @@
           <w:position w:val="-16"/>
         </w:rPr>
         <w:object w:dxaOrig="3720" w:dyaOrig="440">
-          <v:shape id="_x0000_i3706" type="#_x0000_t75" style="width:186pt;height:22pt" o:ole="">
+          <v:shape id="_x0000_i1095" type="#_x0000_t75" style="width:186.05pt;height:22.05pt" o:ole="">
             <v:imagedata r:id="rId145" o:title=""/>
           </v:shape>
-          <o:OLEObject Type="Embed" ProgID="Equation.DSMT4" ShapeID="_x0000_i3706" DrawAspect="Content" ObjectID="_1567883329" r:id="rId146"/>
+          <o:OLEObject Type="Embed" ProgID="Equation.DSMT4" ShapeID="_x0000_i1095" DrawAspect="Content" ObjectID="_1568483185" r:id="rId146"/>
         </w:object>
       </w:r>
       <w:r>
@@ -6896,21 +6596,11 @@
       <w:r>
         <w:instrText xml:space="preserve"> GOTOBUTTON ZEqnNum227149  \* MERGEFORMAT </w:instrText>
       </w:r>
-      <w:r>
-        <w:fldChar w:fldCharType="begin"/>
-      </w:r>
-      <w:r>
-        <w:instrText xml:space="preserve"> REF ZEqnNum227149 \* Charformat \! \* MERGEFORMAT </w:instrText>
-      </w:r>
-      <w:r>
-        <w:fldChar w:fldCharType="separate"/>
-      </w:r>
-      <w:r>
-        <w:instrText>(43)</w:instrText>
-      </w:r>
-      <w:r>
-        <w:fldChar w:fldCharType="end"/>
-      </w:r>
+      <w:fldSimple w:instr=" REF ZEqnNum227149 \* Charformat \! \* MERGEFORMAT ">
+        <w:r>
+          <w:instrText>(43)</w:instrText>
+        </w:r>
+      </w:fldSimple>
       <w:r>
         <w:fldChar w:fldCharType="end"/>
       </w:r>
@@ -6964,10 +6654,10 @@
           <w:position w:val="-14"/>
         </w:rPr>
         <w:object w:dxaOrig="4459" w:dyaOrig="400">
-          <v:shape id="_x0000_i1095" type="#_x0000_t75" style="width:223pt;height:20pt" o:ole="">
+          <v:shape id="_x0000_i1096" type="#_x0000_t75" style="width:223.1pt;height:20pt" o:ole="">
             <v:imagedata r:id="rId147" o:title=""/>
           </v:shape>
-          <o:OLEObject Type="Embed" ProgID="Equation.DSMT4" ShapeID="_x0000_i1095" DrawAspect="Content" ObjectID="_1567883330" r:id="rId148"/>
+          <o:OLEObject Type="Embed" ProgID="Equation.DSMT4" ShapeID="_x0000_i1096" DrawAspect="Content" ObjectID="_1568483186" r:id="rId148"/>
         </w:object>
       </w:r>
       <w:r>
@@ -7109,10 +6799,10 @@
           <w:position w:val="-10"/>
         </w:rPr>
         <w:object w:dxaOrig="1480" w:dyaOrig="320">
-          <v:shape id="_x0000_i1096" type="#_x0000_t75" style="width:74pt;height:16pt" o:ole="">
+          <v:shape id="_x0000_i1097" type="#_x0000_t75" style="width:74.1pt;height:15.8pt" o:ole="">
             <v:imagedata r:id="rId149" o:title=""/>
           </v:shape>
-          <o:OLEObject Type="Embed" ProgID="Equation.DSMT4" ShapeID="_x0000_i1096" DrawAspect="Content" ObjectID="_1567883331" r:id="rId150"/>
+          <o:OLEObject Type="Embed" ProgID="Equation.DSMT4" ShapeID="_x0000_i1097" DrawAspect="Content" ObjectID="_1568483187" r:id="rId150"/>
         </w:object>
       </w:r>
       <w:r>
@@ -7238,10 +6928,10 @@
           <w:position w:val="-6"/>
         </w:rPr>
         <w:object w:dxaOrig="2079" w:dyaOrig="320">
-          <v:shape id="_x0000_i1097" type="#_x0000_t75" style="width:103.5pt;height:16pt" o:ole="">
+          <v:shape id="_x0000_i1098" type="#_x0000_t75" style="width:103.65pt;height:15.8pt" o:ole="">
             <v:imagedata r:id="rId151" o:title=""/>
           </v:shape>
-          <o:OLEObject Type="Embed" ProgID="Equation.DSMT4" ShapeID="_x0000_i1097" DrawAspect="Content" ObjectID="_1567883332" r:id="rId152"/>
+          <o:OLEObject Type="Embed" ProgID="Equation.DSMT4" ShapeID="_x0000_i1098" DrawAspect="Content" ObjectID="_1568483188" r:id="rId152"/>
         </w:object>
       </w:r>
       <w:r>
@@ -7301,10 +6991,10 @@
           <w:position w:val="-6"/>
         </w:rPr>
         <w:object w:dxaOrig="720" w:dyaOrig="320">
-          <v:shape id="_x0000_i1098" type="#_x0000_t75" style="width:36pt;height:16pt" o:ole="">
+          <v:shape id="_x0000_i1099" type="#_x0000_t75" style="width:36.2pt;height:15.8pt" o:ole="">
             <v:imagedata r:id="rId153" o:title=""/>
           </v:shape>
-          <o:OLEObject Type="Embed" ProgID="Equation.DSMT4" ShapeID="_x0000_i1098" DrawAspect="Content" ObjectID="_1567883333" r:id="rId154"/>
+          <o:OLEObject Type="Embed" ProgID="Equation.DSMT4" ShapeID="_x0000_i1099" DrawAspect="Content" ObjectID="_1568483189" r:id="rId154"/>
         </w:object>
       </w:r>
       <w:r>
@@ -7324,10 +7014,10 @@
           <w:position w:val="-6"/>
         </w:rPr>
         <w:object w:dxaOrig="540" w:dyaOrig="320">
-          <v:shape id="_x0000_i1099" type="#_x0000_t75" style="width:27pt;height:16pt" o:ole="">
+          <v:shape id="_x0000_i1100" type="#_x0000_t75" style="width:27.05pt;height:15.8pt" o:ole="">
             <v:imagedata r:id="rId155" o:title=""/>
           </v:shape>
-          <o:OLEObject Type="Embed" ProgID="Equation.DSMT4" ShapeID="_x0000_i1099" DrawAspect="Content" ObjectID="_1567883334" r:id="rId156"/>
+          <o:OLEObject Type="Embed" ProgID="Equation.DSMT4" ShapeID="_x0000_i1100" DrawAspect="Content" ObjectID="_1568483190" r:id="rId156"/>
         </w:object>
       </w:r>
       <w:r>
@@ -7378,10 +7068,10 @@
           <w:position w:val="-10"/>
         </w:rPr>
         <w:object w:dxaOrig="3680" w:dyaOrig="360">
-          <v:shape id="_x0000_i1100" type="#_x0000_t75" style="width:184pt;height:18.5pt" o:ole="">
+          <v:shape id="_x0000_i1101" type="#_x0000_t75" style="width:183.95pt;height:18.3pt" o:ole="">
             <v:imagedata r:id="rId157" o:title=""/>
           </v:shape>
-          <o:OLEObject Type="Embed" ProgID="Equation.DSMT4" ShapeID="_x0000_i1100" DrawAspect="Content" ObjectID="_1567883335" r:id="rId158"/>
+          <o:OLEObject Type="Embed" ProgID="Equation.DSMT4" ShapeID="_x0000_i1101" DrawAspect="Content" ObjectID="_1568483191" r:id="rId158"/>
         </w:object>
       </w:r>
       <w:r>
@@ -7453,10 +7143,10 @@
           <w:position w:val="-10"/>
         </w:rPr>
         <w:object w:dxaOrig="859" w:dyaOrig="360">
-          <v:shape id="_x0000_i1101" type="#_x0000_t75" style="width:43pt;height:18.5pt" o:ole="">
+          <v:shape id="_x0000_i1102" type="#_x0000_t75" style="width:42.85pt;height:18.3pt" o:ole="">
             <v:imagedata r:id="rId159" o:title=""/>
           </v:shape>
-          <o:OLEObject Type="Embed" ProgID="Equation.DSMT4" ShapeID="_x0000_i1101" DrawAspect="Content" ObjectID="_1567883336" r:id="rId160"/>
+          <o:OLEObject Type="Embed" ProgID="Equation.DSMT4" ShapeID="_x0000_i1102" DrawAspect="Content" ObjectID="_1568483192" r:id="rId160"/>
         </w:object>
       </w:r>
       <w:r>
@@ -7480,10 +7170,10 @@
           <w:position w:val="-10"/>
         </w:rPr>
         <w:object w:dxaOrig="1800" w:dyaOrig="360">
-          <v:shape id="_x0000_i1102" type="#_x0000_t75" style="width:90.5pt;height:18.5pt" o:ole="">
+          <v:shape id="_x0000_i1103" type="#_x0000_t75" style="width:90.75pt;height:18.3pt" o:ole="">
             <v:imagedata r:id="rId161" o:title=""/>
           </v:shape>
-          <o:OLEObject Type="Embed" ProgID="Equation.DSMT4" ShapeID="_x0000_i1102" DrawAspect="Content" ObjectID="_1567883337" r:id="rId162"/>
+          <o:OLEObject Type="Embed" ProgID="Equation.DSMT4" ShapeID="_x0000_i1103" DrawAspect="Content" ObjectID="_1568483193" r:id="rId162"/>
         </w:object>
       </w:r>
       <w:r>
@@ -7540,10 +7230,10 @@
           <w:position w:val="-6"/>
         </w:rPr>
         <w:object w:dxaOrig="380" w:dyaOrig="320">
-          <v:shape id="_x0000_i1103" type="#_x0000_t75" style="width:19pt;height:16pt" o:ole="">
+          <v:shape id="_x0000_i1104" type="#_x0000_t75" style="width:19.15pt;height:15.8pt" o:ole="">
             <v:imagedata r:id="rId163" o:title=""/>
           </v:shape>
-          <o:OLEObject Type="Embed" ProgID="Equation.DSMT4" ShapeID="_x0000_i1103" DrawAspect="Content" ObjectID="_1567883338" r:id="rId164"/>
+          <o:OLEObject Type="Embed" ProgID="Equation.DSMT4" ShapeID="_x0000_i1104" DrawAspect="Content" ObjectID="_1568483194" r:id="rId164"/>
         </w:object>
       </w:r>
       <w:r>
@@ -7559,21 +7249,11 @@
       <w:r>
         <w:instrText xml:space="preserve"> GOTOBUTTON ZEqnNum923525  \* MERGEFORMAT </w:instrText>
       </w:r>
-      <w:r>
-        <w:fldChar w:fldCharType="begin"/>
-      </w:r>
-      <w:r>
-        <w:instrText xml:space="preserve"> REF ZEqnNum923525 \* Charformat \! \* MERGEFORMAT </w:instrText>
-      </w:r>
-      <w:r>
-        <w:fldChar w:fldCharType="separate"/>
-      </w:r>
-      <w:r>
-        <w:instrText>(49)</w:instrText>
-      </w:r>
-      <w:r>
-        <w:fldChar w:fldCharType="end"/>
-      </w:r>
+      <w:fldSimple w:instr=" REF ZEqnNum923525 \* Charformat \! \* MERGEFORMAT ">
+        <w:r>
+          <w:instrText>(49)</w:instrText>
+        </w:r>
+      </w:fldSimple>
       <w:r>
         <w:fldChar w:fldCharType="end"/>
       </w:r>
@@ -7586,21 +7266,11 @@
       <w:r>
         <w:instrText xml:space="preserve"> GOTOBUTTON ZEqnNum380999  \* MERGEFORMAT </w:instrText>
       </w:r>
-      <w:r>
-        <w:fldChar w:fldCharType="begin"/>
-      </w:r>
-      <w:r>
-        <w:instrText xml:space="preserve"> REF ZEqnNum380999 \* Charformat \! \* MERGEFORMAT </w:instrText>
-      </w:r>
-      <w:r>
-        <w:fldChar w:fldCharType="separate"/>
-      </w:r>
-      <w:r>
-        <w:instrText>(50)</w:instrText>
-      </w:r>
-      <w:r>
-        <w:fldChar w:fldCharType="end"/>
-      </w:r>
+      <w:fldSimple w:instr=" REF ZEqnNum380999 \* Charformat \! \* MERGEFORMAT ">
+        <w:r>
+          <w:instrText>(50)</w:instrText>
+        </w:r>
+      </w:fldSimple>
       <w:r>
         <w:fldChar w:fldCharType="end"/>
       </w:r>
@@ -7622,10 +7292,10 @@
           <w:position w:val="-10"/>
         </w:rPr>
         <w:object w:dxaOrig="1840" w:dyaOrig="360">
-          <v:shape id="_x0000_i1104" type="#_x0000_t75" style="width:92pt;height:18.5pt" o:ole="">
+          <v:shape id="_x0000_i1105" type="#_x0000_t75" style="width:92pt;height:18.3pt" o:ole="">
             <v:imagedata r:id="rId165" o:title=""/>
           </v:shape>
-          <o:OLEObject Type="Embed" ProgID="Equation.DSMT4" ShapeID="_x0000_i1104" DrawAspect="Content" ObjectID="_1567883339" r:id="rId166"/>
+          <o:OLEObject Type="Embed" ProgID="Equation.DSMT4" ShapeID="_x0000_i1105" DrawAspect="Content" ObjectID="_1568483195" r:id="rId166"/>
         </w:object>
       </w:r>
       <w:r>
@@ -7725,21 +7395,11 @@
       <w:r>
         <w:instrText xml:space="preserve"> GOTOBUTTON ZEqnNum735469  \* MERGEFORMAT </w:instrText>
       </w:r>
-      <w:r>
-        <w:fldChar w:fldCharType="begin"/>
-      </w:r>
-      <w:r>
-        <w:instrText xml:space="preserve"> REF ZEqnNum735469 \* Charformat \! \* MERGEFORMAT </w:instrText>
-      </w:r>
-      <w:r>
-        <w:fldChar w:fldCharType="separate"/>
-      </w:r>
-      <w:r>
-        <w:instrText>(51)</w:instrText>
-      </w:r>
-      <w:r>
-        <w:fldChar w:fldCharType="end"/>
-      </w:r>
+      <w:fldSimple w:instr=" REF ZEqnNum735469 \* Charformat \! \* MERGEFORMAT ">
+        <w:r>
+          <w:instrText>(51)</w:instrText>
+        </w:r>
+      </w:fldSimple>
       <w:r>
         <w:fldChar w:fldCharType="end"/>
       </w:r>
@@ -7779,10 +7439,10 @@
           <w:position w:val="-10"/>
         </w:rPr>
         <w:object w:dxaOrig="1780" w:dyaOrig="360">
-          <v:shape id="_x0000_i1105" type="#_x0000_t75" style="width:89pt;height:18.5pt" o:ole="">
+          <v:shape id="_x0000_i1106" type="#_x0000_t75" style="width:89.05pt;height:18.3pt" o:ole="">
             <v:imagedata r:id="rId167" o:title=""/>
           </v:shape>
-          <o:OLEObject Type="Embed" ProgID="Equation.DSMT4" ShapeID="_x0000_i1105" DrawAspect="Content" ObjectID="_1567883340" r:id="rId168"/>
+          <o:OLEObject Type="Embed" ProgID="Equation.DSMT4" ShapeID="_x0000_i1106" DrawAspect="Content" ObjectID="_1568483196" r:id="rId168"/>
         </w:object>
       </w:r>
       <w:r>
@@ -7852,10 +7512,10 @@
           <w:position w:val="-18"/>
         </w:rPr>
         <w:object w:dxaOrig="1480" w:dyaOrig="460">
-          <v:shape id="_x0000_i1106" type="#_x0000_t75" style="width:74pt;height:23pt" o:ole="">
+          <v:shape id="_x0000_i1107" type="#_x0000_t75" style="width:74.1pt;height:22.9pt" o:ole="">
             <v:imagedata r:id="rId169" o:title=""/>
           </v:shape>
-          <o:OLEObject Type="Embed" ProgID="Equation.DSMT4" ShapeID="_x0000_i1106" DrawAspect="Content" ObjectID="_1567883341" r:id="rId170"/>
+          <o:OLEObject Type="Embed" ProgID="Equation.DSMT4" ShapeID="_x0000_i1107" DrawAspect="Content" ObjectID="_1568483197" r:id="rId170"/>
         </w:object>
       </w:r>
       <w:r>
@@ -7937,10 +7597,10 @@
           <w:position w:val="-24"/>
         </w:rPr>
         <w:object w:dxaOrig="5120" w:dyaOrig="620">
-          <v:shape id="_x0000_i1107" type="#_x0000_t75" style="width:255.5pt;height:31pt" o:ole="">
+          <v:shape id="_x0000_i1108" type="#_x0000_t75" style="width:255.55pt;height:30.8pt" o:ole="">
             <v:imagedata r:id="rId171" o:title=""/>
           </v:shape>
-          <o:OLEObject Type="Embed" ProgID="Equation.DSMT4" ShapeID="_x0000_i1107" DrawAspect="Content" ObjectID="_1567883342" r:id="rId172"/>
+          <o:OLEObject Type="Embed" ProgID="Equation.DSMT4" ShapeID="_x0000_i1108" DrawAspect="Content" ObjectID="_1568483198" r:id="rId172"/>
         </w:object>
       </w:r>
       <w:r>
@@ -8020,10 +7680,10 @@
           <w:position w:val="-10"/>
         </w:rPr>
         <w:object w:dxaOrig="1140" w:dyaOrig="360">
-          <v:shape id="_x0000_i1108" type="#_x0000_t75" style="width:57pt;height:18.5pt" o:ole="">
+          <v:shape id="_x0000_i1109" type="#_x0000_t75" style="width:57pt;height:18.3pt" o:ole="">
             <v:imagedata r:id="rId173" o:title=""/>
           </v:shape>
-          <o:OLEObject Type="Embed" ProgID="Equation.DSMT4" ShapeID="_x0000_i1108" DrawAspect="Content" ObjectID="_1567883343" r:id="rId174"/>
+          <o:OLEObject Type="Embed" ProgID="Equation.DSMT4" ShapeID="_x0000_i1109" DrawAspect="Content" ObjectID="_1568483199" r:id="rId174"/>
         </w:object>
       </w:r>
       <w:r>
@@ -8035,21 +7695,11 @@
       <w:r>
         <w:instrText xml:space="preserve"> GOTOBUTTON ZEqnNum578885  \* MERGEFORMAT </w:instrText>
       </w:r>
-      <w:r>
-        <w:fldChar w:fldCharType="begin"/>
-      </w:r>
-      <w:r>
-        <w:instrText xml:space="preserve"> REF ZEqnNum578885 \* Charformat \! \* MERGEFORMAT </w:instrText>
-      </w:r>
-      <w:r>
-        <w:fldChar w:fldCharType="separate"/>
-      </w:r>
-      <w:r>
-        <w:instrText>(53)</w:instrText>
-      </w:r>
-      <w:r>
-        <w:fldChar w:fldCharType="end"/>
-      </w:r>
+      <w:fldSimple w:instr=" REF ZEqnNum578885 \* Charformat \! \* MERGEFORMAT ">
+        <w:r>
+          <w:instrText>(53)</w:instrText>
+        </w:r>
+      </w:fldSimple>
       <w:r>
         <w:fldChar w:fldCharType="end"/>
       </w:r>
@@ -8061,10 +7711,10 @@
           <w:position w:val="-6"/>
         </w:rPr>
         <w:object w:dxaOrig="200" w:dyaOrig="220">
-          <v:shape id="_x0000_i1109" type="#_x0000_t75" style="width:10pt;height:10.5pt" o:ole="">
+          <v:shape id="_x0000_i1110" type="#_x0000_t75" style="width:10pt;height:10.4pt" o:ole="">
             <v:imagedata r:id="rId175" o:title=""/>
           </v:shape>
-          <o:OLEObject Type="Embed" ProgID="Equation.DSMT4" ShapeID="_x0000_i1109" DrawAspect="Content" ObjectID="_1567883344" r:id="rId176"/>
+          <o:OLEObject Type="Embed" ProgID="Equation.DSMT4" ShapeID="_x0000_i1110" DrawAspect="Content" ObjectID="_1568483200" r:id="rId176"/>
         </w:object>
       </w:r>
       <w:r>
@@ -8078,10 +7728,10 @@
           <w:position w:val="-10"/>
         </w:rPr>
         <w:object w:dxaOrig="880" w:dyaOrig="380">
-          <v:shape id="_x0000_i1110" type="#_x0000_t75" style="width:44pt;height:19pt" o:ole="">
+          <v:shape id="_x0000_i1111" type="#_x0000_t75" style="width:44.1pt;height:19.15pt" o:ole="">
             <v:imagedata r:id="rId177" o:title=""/>
           </v:shape>
-          <o:OLEObject Type="Embed" ProgID="Equation.DSMT4" ShapeID="_x0000_i1110" DrawAspect="Content" ObjectID="_1567883345" r:id="rId178"/>
+          <o:OLEObject Type="Embed" ProgID="Equation.DSMT4" ShapeID="_x0000_i1111" DrawAspect="Content" ObjectID="_1568483201" r:id="rId178"/>
         </w:object>
       </w:r>
       <w:r>
@@ -8111,10 +7761,10 @@
           <w:position w:val="-10"/>
         </w:rPr>
         <w:object w:dxaOrig="2180" w:dyaOrig="360">
-          <v:shape id="_x0000_i1111" type="#_x0000_t75" style="width:109pt;height:18.5pt" o:ole="">
+          <v:shape id="_x0000_i1112" type="#_x0000_t75" style="width:109.05pt;height:18.3pt" o:ole="">
             <v:imagedata r:id="rId179" o:title=""/>
           </v:shape>
-          <o:OLEObject Type="Embed" ProgID="Equation.DSMT4" ShapeID="_x0000_i1111" DrawAspect="Content" ObjectID="_1567883346" r:id="rId180"/>
+          <o:OLEObject Type="Embed" ProgID="Equation.DSMT4" ShapeID="_x0000_i1112" DrawAspect="Content" ObjectID="_1568483202" r:id="rId180"/>
         </w:object>
       </w:r>
       <w:r>
@@ -8178,10 +7828,10 @@
           <w:position w:val="-12"/>
         </w:rPr>
         <w:object w:dxaOrig="2799" w:dyaOrig="380">
-          <v:shape id="_x0000_i1112" type="#_x0000_t75" style="width:139.5pt;height:19pt" o:ole="">
+          <v:shape id="_x0000_i1113" type="#_x0000_t75" style="width:139.4pt;height:19.15pt" o:ole="">
             <v:imagedata r:id="rId181" o:title=""/>
           </v:shape>
-          <o:OLEObject Type="Embed" ProgID="Equation.DSMT4" ShapeID="_x0000_i1112" DrawAspect="Content" ObjectID="_1567883347" r:id="rId182"/>
+          <o:OLEObject Type="Embed" ProgID="Equation.DSMT4" ShapeID="_x0000_i1113" DrawAspect="Content" ObjectID="_1568483203" r:id="rId182"/>
         </w:object>
       </w:r>
       <w:r>
@@ -8196,21 +7846,11 @@
       <w:r>
         <w:instrText xml:space="preserve"> GOTOBUTTON ZEqnNum735469  \* MERGEFORMAT </w:instrText>
       </w:r>
-      <w:r>
-        <w:fldChar w:fldCharType="begin"/>
-      </w:r>
-      <w:r>
-        <w:instrText xml:space="preserve"> REF ZEqnNum735469 \* Charformat \! \* MERGEFORMAT </w:instrText>
-      </w:r>
-      <w:r>
-        <w:fldChar w:fldCharType="separate"/>
-      </w:r>
-      <w:r>
-        <w:instrText>(51)</w:instrText>
-      </w:r>
-      <w:r>
-        <w:fldChar w:fldCharType="end"/>
-      </w:r>
+      <w:fldSimple w:instr=" REF ZEqnNum735469 \* Charformat \! \* MERGEFORMAT ">
+        <w:r>
+          <w:instrText>(51)</w:instrText>
+        </w:r>
+      </w:fldSimple>
       <w:r>
         <w:fldChar w:fldCharType="end"/>
       </w:r>
@@ -8222,10 +7862,10 @@
           <w:position w:val="-10"/>
         </w:rPr>
         <w:object w:dxaOrig="780" w:dyaOrig="360">
-          <v:shape id="_x0000_i1113" type="#_x0000_t75" style="width:39pt;height:18.5pt" o:ole="">
+          <v:shape id="_x0000_i1114" type="#_x0000_t75" style="width:39.1pt;height:18.3pt" o:ole="">
             <v:imagedata r:id="rId183" o:title=""/>
           </v:shape>
-          <o:OLEObject Type="Embed" ProgID="Equation.DSMT4" ShapeID="_x0000_i1113" DrawAspect="Content" ObjectID="_1567883348" r:id="rId184"/>
+          <o:OLEObject Type="Embed" ProgID="Equation.DSMT4" ShapeID="_x0000_i1114" DrawAspect="Content" ObjectID="_1568483204" r:id="rId184"/>
         </w:object>
       </w:r>
       <w:r>
@@ -8246,10 +7886,10 @@
           <w:position w:val="-10"/>
         </w:rPr>
         <w:object w:dxaOrig="5020" w:dyaOrig="360">
-          <v:shape id="_x0000_i1114" type="#_x0000_t75" style="width:251pt;height:18.5pt" o:ole="">
+          <v:shape id="_x0000_i1115" type="#_x0000_t75" style="width:250.95pt;height:18.3pt" o:ole="">
             <v:imagedata r:id="rId185" o:title=""/>
           </v:shape>
-          <o:OLEObject Type="Embed" ProgID="Equation.DSMT4" ShapeID="_x0000_i1114" DrawAspect="Content" ObjectID="_1567883349" r:id="rId186"/>
+          <o:OLEObject Type="Embed" ProgID="Equation.DSMT4" ShapeID="_x0000_i1115" DrawAspect="Content" ObjectID="_1568483205" r:id="rId186"/>
         </w:object>
       </w:r>
       <w:r>
@@ -8307,10 +7947,10 @@
           <w:position w:val="-10"/>
         </w:rPr>
         <w:object w:dxaOrig="859" w:dyaOrig="360">
-          <v:shape id="_x0000_i1115" type="#_x0000_t75" style="width:43pt;height:18.5pt" o:ole="">
+          <v:shape id="_x0000_i1116" type="#_x0000_t75" style="width:42.85pt;height:18.3pt" o:ole="">
             <v:imagedata r:id="rId187" o:title=""/>
           </v:shape>
-          <o:OLEObject Type="Embed" ProgID="Equation.DSMT4" ShapeID="_x0000_i1115" DrawAspect="Content" ObjectID="_1567883350" r:id="rId188"/>
+          <o:OLEObject Type="Embed" ProgID="Equation.DSMT4" ShapeID="_x0000_i1116" DrawAspect="Content" ObjectID="_1568483206" r:id="rId188"/>
         </w:object>
       </w:r>
       <w:r>
@@ -8330,10 +7970,10 @@
           <w:position w:val="-10"/>
         </w:rPr>
         <w:object w:dxaOrig="880" w:dyaOrig="320">
-          <v:shape id="_x0000_i1116" type="#_x0000_t75" style="width:44pt;height:16pt" o:ole="">
+          <v:shape id="_x0000_i1117" type="#_x0000_t75" style="width:44.1pt;height:15.8pt" o:ole="">
             <v:imagedata r:id="rId189" o:title=""/>
           </v:shape>
-          <o:OLEObject Type="Embed" ProgID="Equation.DSMT4" ShapeID="_x0000_i1116" DrawAspect="Content" ObjectID="_1567883351" r:id="rId190"/>
+          <o:OLEObject Type="Embed" ProgID="Equation.DSMT4" ShapeID="_x0000_i1117" DrawAspect="Content" ObjectID="_1568483207" r:id="rId190"/>
         </w:object>
       </w:r>
       <w:r>
@@ -8344,10 +7984,10 @@
           <w:position w:val="-10"/>
         </w:rPr>
         <w:object w:dxaOrig="880" w:dyaOrig="380">
-          <v:shape id="_x0000_i1117" type="#_x0000_t75" style="width:44pt;height:19pt" o:ole="">
+          <v:shape id="_x0000_i1118" type="#_x0000_t75" style="width:44.1pt;height:19.15pt" o:ole="">
             <v:imagedata r:id="rId191" o:title=""/>
           </v:shape>
-          <o:OLEObject Type="Embed" ProgID="Equation.DSMT4" ShapeID="_x0000_i1117" DrawAspect="Content" ObjectID="_1567883352" r:id="rId192"/>
+          <o:OLEObject Type="Embed" ProgID="Equation.DSMT4" ShapeID="_x0000_i1118" DrawAspect="Content" ObjectID="_1568483208" r:id="rId192"/>
         </w:object>
       </w:r>
       <w:r>
@@ -8358,10 +7998,10 @@
           <w:position w:val="-6"/>
         </w:rPr>
         <w:object w:dxaOrig="200" w:dyaOrig="279">
-          <v:shape id="_x0000_i1118" type="#_x0000_t75" style="width:10pt;height:14pt" o:ole="">
+          <v:shape id="_x0000_i1119" type="#_x0000_t75" style="width:10pt;height:14.15pt" o:ole="">
             <v:imagedata r:id="rId193" o:title=""/>
           </v:shape>
-          <o:OLEObject Type="Embed" ProgID="Equation.DSMT4" ShapeID="_x0000_i1118" DrawAspect="Content" ObjectID="_1567883353" r:id="rId194"/>
+          <o:OLEObject Type="Embed" ProgID="Equation.DSMT4" ShapeID="_x0000_i1119" DrawAspect="Content" ObjectID="_1568483209" r:id="rId194"/>
         </w:object>
       </w:r>
       <w:r>
@@ -8372,10 +8012,10 @@
           <w:position w:val="-6"/>
         </w:rPr>
         <w:object w:dxaOrig="260" w:dyaOrig="320">
-          <v:shape id="_x0000_i1119" type="#_x0000_t75" style="width:13pt;height:16pt" o:ole="">
+          <v:shape id="_x0000_i1120" type="#_x0000_t75" style="width:12.9pt;height:15.8pt" o:ole="">
             <v:imagedata r:id="rId195" o:title=""/>
           </v:shape>
-          <o:OLEObject Type="Embed" ProgID="Equation.DSMT4" ShapeID="_x0000_i1119" DrawAspect="Content" ObjectID="_1567883354" r:id="rId196"/>
+          <o:OLEObject Type="Embed" ProgID="Equation.DSMT4" ShapeID="_x0000_i1120" DrawAspect="Content" ObjectID="_1568483210" r:id="rId196"/>
         </w:object>
       </w:r>
       <w:r>
@@ -8386,10 +8026,10 @@
           <w:position w:val="-12"/>
         </w:rPr>
         <w:object w:dxaOrig="800" w:dyaOrig="360">
-          <v:shape id="_x0000_i1120" type="#_x0000_t75" style="width:40pt;height:18.5pt" o:ole="">
+          <v:shape id="_x0000_i1121" type="#_x0000_t75" style="width:39.95pt;height:18.3pt" o:ole="">
             <v:imagedata r:id="rId197" o:title=""/>
           </v:shape>
-          <o:OLEObject Type="Embed" ProgID="Equation.DSMT4" ShapeID="_x0000_i1120" DrawAspect="Content" ObjectID="_1567883355" r:id="rId198"/>
+          <o:OLEObject Type="Embed" ProgID="Equation.DSMT4" ShapeID="_x0000_i1121" DrawAspect="Content" ObjectID="_1568483211" r:id="rId198"/>
         </w:object>
       </w:r>
       <w:r>
@@ -8400,10 +8040,10 @@
           <w:position w:val="-6"/>
         </w:rPr>
         <w:object w:dxaOrig="260" w:dyaOrig="320">
-          <v:shape id="_x0000_i1121" type="#_x0000_t75" style="width:13pt;height:16pt" o:ole="">
+          <v:shape id="_x0000_i1122" type="#_x0000_t75" style="width:12.9pt;height:15.8pt" o:ole="">
             <v:imagedata r:id="rId199" o:title=""/>
           </v:shape>
-          <o:OLEObject Type="Embed" ProgID="Equation.DSMT4" ShapeID="_x0000_i1121" DrawAspect="Content" ObjectID="_1567883356" r:id="rId200"/>
+          <o:OLEObject Type="Embed" ProgID="Equation.DSMT4" ShapeID="_x0000_i1122" DrawAspect="Content" ObjectID="_1568483212" r:id="rId200"/>
         </w:object>
       </w:r>
       <w:r>
@@ -8442,10 +8082,10 @@
           <w:position w:val="-10"/>
         </w:rPr>
         <w:object w:dxaOrig="3820" w:dyaOrig="360">
-          <v:shape id="_x0000_i1329" type="#_x0000_t75" style="width:191pt;height:18pt" o:ole="">
+          <v:shape id="_x0000_i1123" type="#_x0000_t75" style="width:191.05pt;height:17.9pt" o:ole="">
             <v:imagedata r:id="rId201" o:title=""/>
           </v:shape>
-          <o:OLEObject Type="Embed" ProgID="Equation.DSMT4" ShapeID="_x0000_i1329" DrawAspect="Content" ObjectID="_1567883357" r:id="rId202"/>
+          <o:OLEObject Type="Embed" ProgID="Equation.DSMT4" ShapeID="_x0000_i1123" DrawAspect="Content" ObjectID="_1568483213" r:id="rId202"/>
         </w:object>
       </w:r>
       <w:r>
@@ -8510,10 +8150,10 @@
           <w:position w:val="-10"/>
         </w:rPr>
         <w:object w:dxaOrig="740" w:dyaOrig="360">
-          <v:shape id="_x0000_i1538" type="#_x0000_t75" style="width:37pt;height:18pt" o:ole="">
+          <v:shape id="_x0000_i1124" type="#_x0000_t75" style="width:37.05pt;height:17.9pt" o:ole="">
             <v:imagedata r:id="rId203" o:title=""/>
           </v:shape>
-          <o:OLEObject Type="Embed" ProgID="Equation.DSMT4" ShapeID="_x0000_i1538" DrawAspect="Content" ObjectID="_1567883358" r:id="rId204"/>
+          <o:OLEObject Type="Embed" ProgID="Equation.DSMT4" ShapeID="_x0000_i1124" DrawAspect="Content" ObjectID="_1568483214" r:id="rId204"/>
         </w:object>
       </w:r>
       <w:r>
@@ -8851,10 +8491,10 @@
           <w:position w:val="-24"/>
         </w:rPr>
         <w:object w:dxaOrig="2220" w:dyaOrig="480">
-          <v:shape id="_x0000_i1750" type="#_x0000_t75" style="width:111pt;height:24pt" o:ole="">
+          <v:shape id="_x0000_i1125" type="#_x0000_t75" style="width:111.1pt;height:24.15pt" o:ole="">
             <v:imagedata r:id="rId207" o:title=""/>
           </v:shape>
-          <o:OLEObject Type="Embed" ProgID="Equation.DSMT4" ShapeID="_x0000_i1750" DrawAspect="Content" ObjectID="_1567883359" r:id="rId208"/>
+          <o:OLEObject Type="Embed" ProgID="Equation.DSMT4" ShapeID="_x0000_i1125" DrawAspect="Content" ObjectID="_1568483215" r:id="rId208"/>
         </w:object>
       </w:r>
       <w:r>
@@ -9011,9 +8651,6 @@
         <w:pStyle w:val="BodyText"/>
         <w:spacing w:before="72" w:after="72"/>
         <w:ind w:firstLine="480"/>
-        <w:rPr>
-          <w:rFonts w:hint="eastAsia"/>
-        </w:rPr>
       </w:pPr>
       <w:r>
         <w:rPr>
@@ -9169,21 +8806,11 @@
       <w:r>
         <w:instrText xml:space="preserve"> GOTOBUTTON ZEqnNum655946  \* MERGEFORMAT </w:instrText>
       </w:r>
-      <w:r>
-        <w:fldChar w:fldCharType="begin"/>
-      </w:r>
-      <w:r>
-        <w:instrText xml:space="preserve"> REF ZEqnNum655946 \* Charformat \! \* MERGEFORMAT </w:instrText>
-      </w:r>
-      <w:r>
-        <w:fldChar w:fldCharType="separate"/>
-      </w:r>
-      <w:r>
-        <w:instrText>(38)</w:instrText>
-      </w:r>
-      <w:r>
-        <w:fldChar w:fldCharType="end"/>
-      </w:r>
+      <w:fldSimple w:instr=" REF ZEqnNum655946 \* Charformat \! \* MERGEFORMAT ">
+        <w:r>
+          <w:instrText>(38)</w:instrText>
+        </w:r>
+      </w:fldSimple>
       <w:r>
         <w:fldChar w:fldCharType="end"/>
       </w:r>
@@ -9205,10 +8832,10 @@
           <w:position w:val="-24"/>
         </w:rPr>
         <w:object w:dxaOrig="2799" w:dyaOrig="620">
-          <v:shape id="_x0000_i2066" type="#_x0000_t75" style="width:140pt;height:31pt" o:ole="">
+          <v:shape id="_x0000_i1126" type="#_x0000_t75" style="width:139.85pt;height:30.8pt" o:ole="">
             <v:imagedata r:id="rId211" o:title=""/>
           </v:shape>
-          <o:OLEObject Type="Embed" ProgID="Equation.DSMT4" ShapeID="_x0000_i2066" DrawAspect="Content" ObjectID="_1567883360" r:id="rId212"/>
+          <o:OLEObject Type="Embed" ProgID="Equation.DSMT4" ShapeID="_x0000_i1126" DrawAspect="Content" ObjectID="_1568483216" r:id="rId212"/>
         </w:object>
       </w:r>
       <w:r>
@@ -9277,10 +8904,10 @@
           <w:position w:val="-10"/>
         </w:rPr>
         <w:object w:dxaOrig="740" w:dyaOrig="320">
-          <v:shape id="_x0000_i3708" type="#_x0000_t75" style="width:37pt;height:16pt" o:ole="">
+          <v:shape id="_x0000_i1127" type="#_x0000_t75" style="width:37.05pt;height:15.8pt" o:ole="">
             <v:imagedata r:id="rId213" o:title=""/>
           </v:shape>
-          <o:OLEObject Type="Embed" ProgID="Equation.DSMT4" ShapeID="_x0000_i3708" DrawAspect="Content" ObjectID="_1567883361" r:id="rId214"/>
+          <o:OLEObject Type="Embed" ProgID="Equation.DSMT4" ShapeID="_x0000_i1127" DrawAspect="Content" ObjectID="_1568483217" r:id="rId214"/>
         </w:object>
       </w:r>
       <w:r>
@@ -9292,21 +8919,11 @@
       <w:r>
         <w:instrText xml:space="preserve"> GOTOBUTTON ZEqnNum979974  \* MERGEFORMAT </w:instrText>
       </w:r>
-      <w:r>
-        <w:fldChar w:fldCharType="begin"/>
-      </w:r>
-      <w:r>
-        <w:instrText xml:space="preserve"> REF ZEqnNum979974 \* Charformat \! \* MERGEFORMAT </w:instrText>
-      </w:r>
-      <w:r>
-        <w:fldChar w:fldCharType="separate"/>
-      </w:r>
-      <w:r>
-        <w:instrText>(45)</w:instrText>
-      </w:r>
-      <w:r>
-        <w:fldChar w:fldCharType="end"/>
-      </w:r>
+      <w:fldSimple w:instr=" REF ZEqnNum979974 \* Charformat \! \* MERGEFORMAT ">
+        <w:r>
+          <w:instrText>(45)</w:instrText>
+        </w:r>
+      </w:fldSimple>
       <w:r>
         <w:fldChar w:fldCharType="end"/>
       </w:r>
@@ -9373,10 +8990,10 @@
           <w:position w:val="-24"/>
         </w:rPr>
         <w:object w:dxaOrig="2820" w:dyaOrig="620">
-          <v:shape id="_x0000_i2281" type="#_x0000_t75" style="width:141pt;height:31pt" o:ole="">
+          <v:shape id="_x0000_i1128" type="#_x0000_t75" style="width:141.1pt;height:30.8pt" o:ole="">
             <v:imagedata r:id="rId215" o:title=""/>
           </v:shape>
-          <o:OLEObject Type="Embed" ProgID="Equation.DSMT4" ShapeID="_x0000_i2281" DrawAspect="Content" ObjectID="_1567883362" r:id="rId216"/>
+          <o:OLEObject Type="Embed" ProgID="Equation.DSMT4" ShapeID="_x0000_i1128" DrawAspect="Content" ObjectID="_1568483218" r:id="rId216"/>
         </w:object>
       </w:r>
       <w:r>
@@ -9433,10 +9050,10 @@
           <w:position w:val="-14"/>
         </w:rPr>
         <w:object w:dxaOrig="3300" w:dyaOrig="400">
-          <v:shape id="_x0000_i3824" type="#_x0000_t75" style="width:165pt;height:20pt" o:ole="">
+          <v:shape id="_x0000_i1129" type="#_x0000_t75" style="width:164.8pt;height:20pt" o:ole="">
             <v:imagedata r:id="rId217" o:title=""/>
           </v:shape>
-          <o:OLEObject Type="Embed" ProgID="Equation.DSMT4" ShapeID="_x0000_i3824" DrawAspect="Content" ObjectID="_1567883363" r:id="rId218"/>
+          <o:OLEObject Type="Embed" ProgID="Equation.DSMT4" ShapeID="_x0000_i1129" DrawAspect="Content" ObjectID="_1568483219" r:id="rId218"/>
         </w:object>
       </w:r>
       <w:r>
@@ -9460,21 +9077,11 @@
       <w:r>
         <w:instrText xml:space="preserve"> GOTOBUTTON ZEqnNum470383  \* MERGEFORMAT </w:instrText>
       </w:r>
-      <w:r>
-        <w:fldChar w:fldCharType="begin"/>
-      </w:r>
-      <w:r>
-        <w:instrText xml:space="preserve"> REF ZEqnNum470383 \* Charformat \! \* MERGEFORMAT </w:instrText>
-      </w:r>
-      <w:r>
-        <w:fldChar w:fldCharType="separate"/>
-      </w:r>
-      <w:r>
-        <w:instrText>(60)</w:instrText>
-      </w:r>
-      <w:r>
-        <w:fldChar w:fldCharType="end"/>
-      </w:r>
+      <w:fldSimple w:instr=" REF ZEqnNum470383 \* Charformat \! \* MERGEFORMAT ">
+        <w:r>
+          <w:instrText>(60)</w:instrText>
+        </w:r>
+      </w:fldSimple>
       <w:r>
         <w:fldChar w:fldCharType="end"/>
       </w:r>
@@ -9527,10 +9134,10 @@
           <w:position w:val="-32"/>
         </w:rPr>
         <w:object w:dxaOrig="2680" w:dyaOrig="740">
-          <v:shape id="_x0000_i2608" type="#_x0000_t75" style="width:134pt;height:37pt" o:ole="">
+          <v:shape id="_x0000_i1130" type="#_x0000_t75" style="width:134pt;height:37.05pt" o:ole="">
             <v:imagedata r:id="rId219" o:title=""/>
           </v:shape>
-          <o:OLEObject Type="Embed" ProgID="Equation.DSMT4" ShapeID="_x0000_i2608" DrawAspect="Content" ObjectID="_1567883364" r:id="rId220"/>
+          <o:OLEObject Type="Embed" ProgID="Equation.DSMT4" ShapeID="_x0000_i1130" DrawAspect="Content" ObjectID="_1568483220" r:id="rId220"/>
         </w:object>
       </w:r>
       <w:r>
@@ -9587,10 +9194,10 @@
           <w:position w:val="-10"/>
         </w:rPr>
         <w:object w:dxaOrig="900" w:dyaOrig="320">
-          <v:shape id="_x0000_i2610" type="#_x0000_t75" style="width:45pt;height:16pt" o:ole="">
+          <v:shape id="_x0000_i1131" type="#_x0000_t75" style="width:44.95pt;height:15.8pt" o:ole="">
             <v:imagedata r:id="rId221" o:title=""/>
           </v:shape>
-          <o:OLEObject Type="Embed" ProgID="Equation.DSMT4" ShapeID="_x0000_i2610" DrawAspect="Content" ObjectID="_1567883365" r:id="rId222"/>
+          <o:OLEObject Type="Embed" ProgID="Equation.DSMT4" ShapeID="_x0000_i1131" DrawAspect="Content" ObjectID="_1568483221" r:id="rId222"/>
         </w:object>
       </w:r>
       <w:r>
@@ -9601,10 +9208,10 @@
           <w:position w:val="-10"/>
         </w:rPr>
         <w:object w:dxaOrig="999" w:dyaOrig="360">
-          <v:shape id="_x0000_i2614" type="#_x0000_t75" style="width:50pt;height:18pt" o:ole="">
+          <v:shape id="_x0000_i1132" type="#_x0000_t75" style="width:49.95pt;height:17.9pt" o:ole="">
             <v:imagedata r:id="rId223" o:title=""/>
           </v:shape>
-          <o:OLEObject Type="Embed" ProgID="Equation.DSMT4" ShapeID="_x0000_i2614" DrawAspect="Content" ObjectID="_1567883366" r:id="rId224"/>
+          <o:OLEObject Type="Embed" ProgID="Equation.DSMT4" ShapeID="_x0000_i1132" DrawAspect="Content" ObjectID="_1568483222" r:id="rId224"/>
         </w:object>
       </w:r>
       <w:r>
@@ -9616,21 +9223,11 @@
       <w:r>
         <w:instrText xml:space="preserve"> GOTOBUTTON ZEqnNum227149  \* MERGEFORMAT </w:instrText>
       </w:r>
-      <w:r>
-        <w:fldChar w:fldCharType="begin"/>
-      </w:r>
-      <w:r>
-        <w:instrText xml:space="preserve"> REF ZEqnNum227149 \* Charformat \! \* MERGEFORMAT </w:instrText>
-      </w:r>
-      <w:r>
-        <w:fldChar w:fldCharType="separate"/>
-      </w:r>
-      <w:r>
-        <w:instrText>(43)</w:instrText>
-      </w:r>
-      <w:r>
-        <w:fldChar w:fldCharType="end"/>
-      </w:r>
+      <w:fldSimple w:instr=" REF ZEqnNum227149 \* Charformat \! \* MERGEFORMAT ">
+        <w:r>
+          <w:instrText>(43)</w:instrText>
+        </w:r>
+      </w:fldSimple>
       <w:r>
         <w:fldChar w:fldCharType="end"/>
       </w:r>
@@ -9646,21 +9243,11 @@
       <w:r>
         <w:instrText xml:space="preserve"> GOTOBUTTON ZEqnNum470383  \* MERGEFORMAT </w:instrText>
       </w:r>
-      <w:r>
-        <w:fldChar w:fldCharType="begin"/>
-      </w:r>
-      <w:r>
-        <w:instrText xml:space="preserve"> REF ZEqnNum470383 \* Charformat \! \* MERGEFORMAT </w:instrText>
-      </w:r>
-      <w:r>
-        <w:fldChar w:fldCharType="separate"/>
-      </w:r>
-      <w:r>
-        <w:instrText>(60)</w:instrText>
-      </w:r>
-      <w:r>
-        <w:fldChar w:fldCharType="end"/>
-      </w:r>
+      <w:fldSimple w:instr=" REF ZEqnNum470383 \* Charformat \! \* MERGEFORMAT ">
+        <w:r>
+          <w:instrText>(60)</w:instrText>
+        </w:r>
+      </w:fldSimple>
       <w:r>
         <w:fldChar w:fldCharType="end"/>
       </w:r>
@@ -9673,21 +9260,11 @@
       <w:r>
         <w:instrText xml:space="preserve"> GOTOBUTTON ZEqnNum780181  \* MERGEFORMAT </w:instrText>
       </w:r>
-      <w:r>
-        <w:fldChar w:fldCharType="begin"/>
-      </w:r>
-      <w:r>
-        <w:instrText xml:space="preserve"> REF ZEqnNum780181 \* Charformat \! \* MERGEFORMAT </w:instrText>
-      </w:r>
-      <w:r>
-        <w:fldChar w:fldCharType="separate"/>
-      </w:r>
-      <w:r>
-        <w:instrText>(61)</w:instrText>
-      </w:r>
-      <w:r>
-        <w:fldChar w:fldCharType="end"/>
-      </w:r>
+      <w:fldSimple w:instr=" REF ZEqnNum780181 \* Charformat \! \* MERGEFORMAT ">
+        <w:r>
+          <w:instrText>(61)</w:instrText>
+        </w:r>
+      </w:fldSimple>
       <w:r>
         <w:fldChar w:fldCharType="end"/>
       </w:r>
@@ -9699,10 +9276,10 @@
           <w:position w:val="-12"/>
         </w:rPr>
         <w:object w:dxaOrig="820" w:dyaOrig="360">
-          <v:shape id="_x0000_i2943" type="#_x0000_t75" style="width:41pt;height:18pt" o:ole="">
+          <v:shape id="_x0000_i1133" type="#_x0000_t75" style="width:41.2pt;height:17.9pt" o:ole="">
             <v:imagedata r:id="rId225" o:title=""/>
           </v:shape>
-          <o:OLEObject Type="Embed" ProgID="Equation.DSMT4" ShapeID="_x0000_i2943" DrawAspect="Content" ObjectID="_1567883367" r:id="rId226"/>
+          <o:OLEObject Type="Embed" ProgID="Equation.DSMT4" ShapeID="_x0000_i1133" DrawAspect="Content" ObjectID="_1568483223" r:id="rId226"/>
         </w:object>
       </w:r>
       <w:r>
@@ -9810,7 +9387,7 @@
         <w:bCs/>
         <w:noProof/>
       </w:rPr>
-      <w:t>5</w:t>
+      <w:t>1</w:t>
     </w:r>
     <w:r>
       <w:rPr>
@@ -12020,7 +11597,7 @@
 </file>
 
 <file path=customXml/itemProps1.xml><?xml version="1.0" encoding="utf-8"?>
-<ds:datastoreItem xmlns:ds="http://schemas.openxmlformats.org/officeDocument/2006/customXml" ds:itemID="{80EB7090-369E-44BC-9C9E-5C3FB21DB095}">
+<ds:datastoreItem xmlns:ds="http://schemas.openxmlformats.org/officeDocument/2006/customXml" ds:itemID="{97DB3A53-09A5-4ACF-88DB-159CD563D875}">
   <ds:schemaRefs>
     <ds:schemaRef ds:uri="http://schemas.openxmlformats.org/officeDocument/2006/bibliography"/>
   </ds:schemaRefs>

</xml_diff>